<commit_message>
Tweak images and formatting
</commit_message>
<xml_diff>
--- a/reports/manuscript_raw.docx
+++ b/reports/manuscript_raw.docx
@@ -1990,14 +1990,14 @@
       <w:r>
         <w:drawing>
           <wp:inline>
-            <wp:extent cx="5969000" cy="3581399"/>
+            <wp:extent cx="5969000" cy="3581400"/>
             <wp:effectExtent b="0" l="0" r="0" t="0"/>
             <wp:docPr descr="Figure 2.   Education outcomes" title="" id="1" name="Picture"/>
             <a:graphic>
               <a:graphicData uri="http://schemas.openxmlformats.org/drawingml/2006/picture">
                 <pic:pic>
                   <pic:nvPicPr>
-                    <pic:cNvPr descr="C:/Users/taren/GitHub/screen_umbrella/reports/manuscript_raw_files/figure-docx/eduplot-1.png" id="0" name="Picture"/>
+                    <pic:cNvPr descr="C:/Users/taren/GitHub/screen_umbrella/reports/manuscript_raw_files/figure-docx/eduplot-1.pdf" id="0" name="Picture"/>
                     <pic:cNvPicPr>
                       <a:picLocks noChangeArrowheads="1" noChangeAspect="1"/>
                     </pic:cNvPicPr>
@@ -2011,7 +2011,7 @@
                   <pic:spPr bwMode="auto">
                     <a:xfrm>
                       <a:off x="0" y="0"/>
-                      <a:ext cx="5969000" cy="3581399"/>
+                      <a:ext cx="5969000" cy="3581400"/>
                     </a:xfrm>
                     <a:prstGeom prst="rect">
                       <a:avLst/>
@@ -2258,14 +2258,14 @@
       <w:r>
         <w:drawing>
           <wp:inline>
-            <wp:extent cx="5969000" cy="3581399"/>
+            <wp:extent cx="5969000" cy="3581400"/>
             <wp:effectExtent b="0" l="0" r="0" t="0"/>
             <wp:docPr descr="Figure 3.   Health and health-related behaviour outcomes" title="" id="1" name="Picture"/>
             <a:graphic>
               <a:graphicData uri="http://schemas.openxmlformats.org/drawingml/2006/picture">
                 <pic:pic>
                   <pic:nvPicPr>
-                    <pic:cNvPr descr="C:/Users/taren/GitHub/screen_umbrella/reports/manuscript_raw_files/figure-docx/healthplot-1.png" id="0" name="Picture"/>
+                    <pic:cNvPr descr="C:/Users/taren/GitHub/screen_umbrella/reports/manuscript_raw_files/figure-docx/healthplot-1.pdf" id="0" name="Picture"/>
                     <pic:cNvPicPr>
                       <a:picLocks noChangeArrowheads="1" noChangeAspect="1"/>
                     </pic:cNvPicPr>
@@ -2279,7 +2279,7 @@
                   <pic:spPr bwMode="auto">
                     <a:xfrm>
                       <a:off x="0" y="0"/>
-                      <a:ext cx="5969000" cy="3581399"/>
+                      <a:ext cx="5969000" cy="3581400"/>
                     </a:xfrm>
                     <a:prstGeom prst="rect">
                       <a:avLst/>

</xml_diff>

<commit_message>
Minor revisions and add conclusion
</commit_message>
<xml_diff>
--- a/reports/manuscript_raw.docx
+++ b/reports/manuscript_raw.docx
@@ -1312,7 +1312,7 @@
         <w:t xml:space="preserve"> </w:t>
       </w:r>
       <w:r>
-        <w:t xml:space="preserve">(version 4.1.2). When required, we imputed missing sample sizes using mean imputation from the other studies within that review. From our reanalysis we also extracted</w:t>
+        <w:t xml:space="preserve">(version 4.1.2). When required, we imputed missing sample sizes from the primary studies using mean imputation from the other studies within that review. From our reanalysis we also extracted</w:t>
       </w:r>
       <w:r>
         <w:t xml:space="preserve"> </w:t>
@@ -1365,7 +1365,7 @@
         <w:t xml:space="preserve">[28]</w:t>
       </w:r>
       <w:r>
-        <w:t xml:space="preserve">. We contacted authors who did not provide primary study data in their published article. Where authors did not provide data in a format that could be re-analysed, we used the published results of their original meta-analysis.</w:t>
+        <w:t xml:space="preserve">. We contacted authors who did not provide primary study data in their published article. Where authors did not provide data in a format that could be re-analysed, we present the published results of their original meta-analysis.</w:t>
       </w:r>
     </w:p>
     <w:bookmarkEnd w:id="32"/>
@@ -1788,7 +1788,7 @@
               <a:graphicData uri="http://schemas.openxmlformats.org/drawingml/2006/picture">
                 <pic:pic>
                   <pic:nvPicPr>
-                    <pic:cNvPr descr="C:/Users/taren/GitHub/screen_umbrella/reports/manuscript_raw_files/figure-docx/prisma-1.png" id="0" name="Picture"/>
+                    <pic:cNvPr descr="/Users/tasanders/GitHub/screen_umbrella/reports/manuscript_raw_files/figure-docx/prisma-1.png" id="0" name="Picture"/>
                     <pic:cNvPicPr>
                       <a:picLocks noChangeArrowheads="1" noChangeAspect="1"/>
                     </pic:cNvPicPr>
@@ -1880,7 +1880,7 @@
         <w:t xml:space="preserve">1</w:t>
       </w:r>
       <w:r>
-        <w:t xml:space="preserve">. Our process yielded 167 unique effects/outcome combinations contributed from 51 reviews. These effects represent the findings of 2,171 primary studies comprised of 1,652,944 participants.</w:t>
+        <w:t xml:space="preserve">. Our process yielded 167 unique effects/outcome combinations contributed from 51 reviews. These effects represent the findings of 2,171 primary studies with data from 1,652,944 participants.</w:t>
       </w:r>
     </w:p>
     <w:p>
@@ -1897,7 +1897,7 @@
         <w:t xml:space="preserve">1</w:t>
       </w:r>
       <w:r>
-        <w:t xml:space="preserve">). Most assessed heterogeneity (n low risk = 59/66, 89% of meta-analyses), reported the characteristics of the included studies (n low risk = 57/66, 86%), and used a comprehensive and systematic search strategy (n low risk = 56/66, 85%). Most reviews did not clearly report if their eligibility criteria was predefined (n unclear = 45/66, 68%). Many papers also did not complete dual independent screening of abstracts and full text (n high risk = 16/66, 24%) or did not clearly report the method of screening (n unclear = 21/66, 32%). A similar trend was observed for dual independent quality assessment (n high risk = 31/66, 47%; n unclear = 19/66, 29%). Overall, only 5 meta-analyses were graded as low risk of bias on all criteria. Zero meta-analyses showed high risk of bias on all criteria (one meta-analysis if</w:t>
+        <w:t xml:space="preserve">). Most assessed heterogeneity (n low risk = 59/66, 89% of meta-analyses), reported the characteristics of the included studies (n low risk = 57/66, 86%), and used a comprehensive and systematic search strategy (n low risk = 56/66, 85%). Most reviews did not clearly report if their eligibility criteria were predefined (n unclear = 45/66, 68%). Many papers also did not complete dual independent screening of abstracts and full text (n high risk = 16/66, 24%) or did not clearly report the method of screening (n unclear = 21/66, 32%). A similar trend was observed for dual independent quality assessment (n high risk = 31/66, 47%; n unclear = 19/66, 29%). Overall, only 5 meta-analyses were graded as low risk of bias on all criteria. Zero meta-analyses showed high risk of bias on all criteria (if</w:t>
       </w:r>
       <w:r>
         <w:t xml:space="preserve"> </w:t>
@@ -1915,7 +1915,7 @@
         <w:t xml:space="preserve"> </w:t>
       </w:r>
       <w:r>
-        <w:t xml:space="preserve">was included as</w:t>
+        <w:t xml:space="preserve">was treated as</w:t>
       </w:r>
       <w:r>
         <w:t xml:space="preserve"> </w:t>
@@ -1925,6 +1925,24 @@
       </w:r>
       <w:r>
         <w:t xml:space="preserve">high</w:t>
+      </w:r>
+      <w:r>
+        <w:t xml:space="preserve">’</w:t>
+      </w:r>
+      <w:r>
+        <w:t xml:space="preserve"> </w:t>
+      </w:r>
+      <w:r>
+        <w:t xml:space="preserve">then one meta-analysis would be considered all</w:t>
+      </w:r>
+      <w:r>
+        <w:t xml:space="preserve"> </w:t>
+      </w:r>
+      <w:r>
+        <w:t xml:space="preserve">‘</w:t>
+      </w:r>
+      <w:r>
+        <w:t xml:space="preserve">high risk</w:t>
       </w:r>
       <w:r>
         <w:t xml:space="preserve">’</w:t>
@@ -1957,7 +1975,7 @@
         <w:pStyle w:val="FirstParagraph"/>
       </w:pPr>
       <w:r>
-        <w:t xml:space="preserve">There were 46 unique effects associated with education outcomes, including general learning outcomes, literacy, numeracy, and science. We removed 20 effects that did not provide individual study-level data, 7 effects with samples &lt; 1,000, and 8 with a significant Egger’s test or insufficient studies to conduct the test. No remaining studies showed evidence of excessive significance. Effects not meeting one or more of these standards are presented in</w:t>
+        <w:t xml:space="preserve">There were 46 unique effects associated with education outcomes, including general learning outcomes, literacy, numeracy, and science. We removed 20 effects that did not provide individual study-level data, 7 effects with samples &lt; 1,000, and 8 effects with a significant Egger’s test or insufficient studies to conduct the test. Effects not meeting one or more of these standards are presented in</w:t>
       </w:r>
       <w:r>
         <w:t xml:space="preserve"> </w:t>
@@ -1971,7 +1989,7 @@
         </w:r>
       </w:hyperlink>
       <w:r>
-        <w:t xml:space="preserve">. The remaining 12 met our criteria for statistical credibility and are described in Figure</w:t>
+        <w:t xml:space="preserve">. The remaining 12 effects met our criteria for statistical credibility and are described in Figure</w:t>
       </w:r>
       <w:r>
         <w:t xml:space="preserve"> </w:t>
@@ -1997,7 +2015,7 @@
               <a:graphicData uri="http://schemas.openxmlformats.org/drawingml/2006/picture">
                 <pic:pic>
                   <pic:nvPicPr>
-                    <pic:cNvPr descr="C:/Users/taren/GitHub/screen_umbrella/reports/manuscript_raw_files/figure-docx/eduplot-1.pdf" id="0" name="Picture"/>
+                    <pic:cNvPr descr="/Users/tasanders/GitHub/screen_umbrella/reports/manuscript_raw_files/figure-docx/eduplot-1.pdf" id="0" name="Picture"/>
                     <pic:cNvPicPr>
                       <a:picLocks noChangeArrowheads="1" noChangeAspect="1"/>
                     </pic:cNvPicPr>
@@ -2063,7 +2081,7 @@
         <w:pStyle w:val="Textkrper"/>
       </w:pPr>
       <w:r>
-        <w:t xml:space="preserve">Among the statistically credible effects, general screen use, television viewing, and video games were all negatively associated with learning. E-books that included narration, as well as touch screen education interventions, and augmented reality education interventions were positively associated with learning. General screen use was negatively associated with literacy outcomes. However, if the screen use involved co-viewing (e.g., watching with a parent), or the content of television programs was educational, the association with literacy was positive (95% CI, weak evidence). Numeracy outcomes were positively associated with screen-based mathematics interventions and video games with numeracy content.</w:t>
+        <w:t xml:space="preserve">Among the statistically credible effects, general screen use, television viewing, and video games were all negatively associated with learning. E-books that included narration, as well as touch screen education interventions, and augmented reality education interventions were positively associated with learning. General screen use was negatively associated with literacy outcomes. However, if the screen use involved co-viewing (e.g., watching with a parent), or the content of television programs was educational, the association with literacy was positive (95% CI, weak evidence). Numeracy outcomes were positively associated with screen-based mathematics interventions and video games that contained numeracy content.</w:t>
       </w:r>
     </w:p>
     <w:p>
@@ -2089,7 +2107,7 @@
         <w:t xml:space="preserve">[30]</w:t>
       </w:r>
       <w:r>
-        <w:t xml:space="preserve">) tended to have larger effect sizes than non-intervention exposure (e.g., the association between television viewing and learning</w:t>
+        <w:t xml:space="preserve">) tended to have larger effect sizes than exposures that were not specifically intended to influence any of the measured outcomes (e.g., the association between television viewing and learning</w:t>
       </w:r>
       <w:r>
         <w:t xml:space="preserve"> </w:t>
@@ -2265,7 +2283,7 @@
               <a:graphicData uri="http://schemas.openxmlformats.org/drawingml/2006/picture">
                 <pic:pic>
                   <pic:nvPicPr>
-                    <pic:cNvPr descr="C:/Users/taren/GitHub/screen_umbrella/reports/manuscript_raw_files/figure-docx/healthplot-1.pdf" id="0" name="Picture"/>
+                    <pic:cNvPr descr="/Users/tasanders/GitHub/screen_umbrella/reports/manuscript_raw_files/figure-docx/healthplot-1.pdf" id="0" name="Picture"/>
                     <pic:cNvPicPr>
                       <a:picLocks noChangeArrowheads="1" noChangeAspect="1"/>
                     </pic:cNvPicPr>
@@ -2331,7 +2349,7 @@
         <w:pStyle w:val="Textkrper"/>
       </w:pPr>
       <w:r>
-        <w:t xml:space="preserve">Digital advertising of unhealthy foods—both traditional advertising and video games developed by a brand for promotion—were associated with higher unhealthy food intake. Risky behaviors (e.g., sexual activity, risk taking, and substance abuse) were positively associated with social media use and sexy media use. General screen use was positively associated with depression. Television viewing was negatively correlated with sleep duration, but only at the 95% confidence level (weak evidence). All forms of screen use (general, television, and video games) were positively associated with body composition (e.g., BMI), although the association was smaller for children than for adolescents or for combined populations. Screen-based interventions which target health behaviours appeared effective.</w:t>
+        <w:t xml:space="preserve">Digital advertising of unhealthy foods—both traditional advertising and video games developed by a brand for promotion—were associated with higher unhealthy food intake. Risky behaviors (e.g., sexual activity, risk taking, and substance abuse) were positively associated with social media use and sexy media exposure. General screen use was positively associated with depression. Television viewing was negatively correlated with sleep duration, but only at the 95% confidence level (weak evidence). All forms of screen use (general, television, and video games) were positively associated with poor body composition (e.g., BMI), although the association was smaller for children than for adolescents or for combined populations. Screen-based interventions which targeted health behaviours appeared effective.</w:t>
       </w:r>
     </w:p>
     <w:p>
@@ -2339,7 +2357,7 @@
         <w:pStyle w:val="Textkrper"/>
       </w:pPr>
       <w:r>
-        <w:t xml:space="preserve">Across the health outcomes, most (14 of 17 effects) were statistically significant at the 99.9% level, with the remaining seven significant at 95% confidence. However, most of the credible effects exhibited high levels of heterogeneity, with all but one having</w:t>
+        <w:t xml:space="preserve">Across the health outcomes, most (14 of 17 effects) were statistically significant at the 99.9% level, with the remaining three significant at 95% confidence. Most of the credible effects exhibited high levels of heterogeneity, with all but one having</w:t>
       </w:r>
       <w:r>
         <w:t xml:space="preserve"> </w:t>
@@ -2689,7 +2707,7 @@
         <w:pStyle w:val="Textkrper"/>
       </w:pPr>
       <w:r>
-        <w:t xml:space="preserve">Screen time research has a well-established measurement problem, which impacts the individual studies of this umbrella review. The vast majority of screen time research relies on self-reported data, which not only lacks the nuance required for understanding the effects of screen time, but may also be inaccurate. In a meta-analysis of 47 studies comparing self-reported media use with logged measures,</w:t>
+        <w:t xml:space="preserve">Screen time research has a well-established measurement problem, which impacts the individual studies of this umbrella review. The vast majority of screen time research relies on self-reported data, which not only lacks the nuance required for understanding the effects of screen time, but may also be inaccurate. In a meta-analysis of 47 studies comparing self-reported media use with logged measures, Parry et al</w:t>
       </w:r>
       <w:r>
         <w:t xml:space="preserve"> </w:t>
@@ -2802,6 +2820,14 @@
       </w:r>
     </w:p>
     <w:p>
+      <w:pPr>
+        <w:pStyle w:val="FirstParagraph"/>
+      </w:pPr>
+      <w:r>
+        <w:t xml:space="preserve">Screen time is a topic of significant interest, as shown by the wide variety of academic domains involved and the intrusion into society. Our findings showed that the impact of screen time can be both positive (e.g., educational video games were associated with improved literacy) and negative (e.g., general screen use was associated with poorer body composition). The interplay of these findings show that parents, teachers, and other caregivers need to carefully weigh the pros and cons of each acitivty for potential harms and benefits. However, our findings also suggest that in order to aid caregivers to make this judgement, researchers need to conduct more careful and nuanced measurement and analysis of screen time, with less emphasis on measures that aggregate screen time and instead focus on the content and environment in which the exposure occurs.</w:t>
+      </w:r>
+    </w:p>
+    <w:p>
       <w:r>
         <w:br w:type="page"/>
       </w:r>
@@ -4817,9 +4843,6 @@
         <w:t xml:space="preserve">Introduction</w:t>
       </w:r>
       <w:r>
-        <w:t xml:space="preserve">GRADE</w:t>
-      </w:r>
-      <w:r>
         <w:t xml:space="preserve"> </w:t>
       </w:r>
       <w:r>
@@ -10022,11 +10045,11 @@
     <w:bookmarkEnd w:id="207"/>
     <w:bookmarkEnd w:id="208"/>
     <w:sectPr>
-      <w:headerReference w:type="even" r:id="rId10"/>
-      <w:headerReference w:type="default" r:id="rId9"/>
-      <w:headerReference w:type="first" r:id="rId11"/>
-      <w:pgSz w:w="12240" w:h="15840"/>
-      <w:pgMar w:top="1417" w:right="1417" w:bottom="1134" w:left="1417" w:header="720" w:footer="720" w:gutter="0"/>
+      <w:headerReference r:id="rId10" w:type="even"/>
+      <w:headerReference r:id="rId9" w:type="default"/>
+      <w:headerReference r:id="rId11" w:type="first"/>
+      <w:pgSz w:h="15840" w:w="12240"/>
+      <w:pgMar w:bottom="1134" w:footer="720" w:gutter="0" w:header="720" w:left="1417" w:right="1417" w:top="1417"/>
       <w:cols w:space="720"/>
       <w:titlePg/>
       <w:docGrid w:linePitch="326"/>
@@ -10266,8 +10289,8 @@
 </file>
 
 <file path=word/numbering.xml><?xml version="1.0" encoding="utf-8"?>
-<w:numbering xmlns:wpc="http://schemas.microsoft.com/office/word/2010/wordprocessingCanvas" xmlns:cx="http://schemas.microsoft.com/office/drawing/2014/chartex" xmlns:cx1="http://schemas.microsoft.com/office/drawing/2015/9/8/chartex" xmlns:cx2="http://schemas.microsoft.com/office/drawing/2015/10/21/chartex" xmlns:cx3="http://schemas.microsoft.com/office/drawing/2016/5/9/chartex" xmlns:cx4="http://schemas.microsoft.com/office/drawing/2016/5/10/chartex" xmlns:cx5="http://schemas.microsoft.com/office/drawing/2016/5/11/chartex" xmlns:cx6="http://schemas.microsoft.com/office/drawing/2016/5/12/chartex" xmlns:cx7="http://schemas.microsoft.com/office/drawing/2016/5/13/chartex" xmlns:cx8="http://schemas.microsoft.com/office/drawing/2016/5/14/chartex" xmlns:mc="http://schemas.openxmlformats.org/markup-compatibility/2006" xmlns:aink="http://schemas.microsoft.com/office/drawing/2016/ink" xmlns:am3d="http://schemas.microsoft.com/office/drawing/2017/model3d" xmlns:o="urn:schemas-microsoft-com:office:office" xmlns:r="http://schemas.openxmlformats.org/officeDocument/2006/relationships" xmlns:m="http://schemas.openxmlformats.org/officeDocument/2006/math" xmlns:v="urn:schemas-microsoft-com:vml" xmlns:wp14="http://schemas.microsoft.com/office/word/2010/wordprocessingDrawing" xmlns:wp="http://schemas.openxmlformats.org/drawingml/2006/wordprocessingDrawing" xmlns:w10="urn:schemas-microsoft-com:office:word" xmlns:w="http://schemas.openxmlformats.org/wordprocessingml/2006/main" xmlns:w14="http://schemas.microsoft.com/office/word/2010/wordml" xmlns:w15="http://schemas.microsoft.com/office/word/2012/wordml" xmlns:w16cid="http://schemas.microsoft.com/office/word/2016/wordml/cid" xmlns:w16se="http://schemas.microsoft.com/office/word/2015/wordml/symex" xmlns:wpg="http://schemas.microsoft.com/office/word/2010/wordprocessingGroup" xmlns:wpi="http://schemas.microsoft.com/office/word/2010/wordprocessingInk" xmlns:wne="http://schemas.microsoft.com/office/word/2006/wordml" xmlns:wps="http://schemas.microsoft.com/office/word/2010/wordprocessingShape" mc:Ignorable="w14 w15 w16se w16cid wp14">
-  <w:abstractNum w:abstractNumId="0" w15:restartNumberingAfterBreak="0">
+<w:numbering xmlns:aink="http://schemas.microsoft.com/office/drawing/2016/ink" xmlns:am3d="http://schemas.microsoft.com/office/drawing/2017/model3d" xmlns:cx="http://schemas.microsoft.com/office/drawing/2014/chartex" xmlns:cx1="http://schemas.microsoft.com/office/drawing/2015/9/8/chartex" xmlns:cx2="http://schemas.microsoft.com/office/drawing/2015/10/21/chartex" xmlns:cx3="http://schemas.microsoft.com/office/drawing/2016/5/9/chartex" xmlns:cx4="http://schemas.microsoft.com/office/drawing/2016/5/10/chartex" xmlns:cx5="http://schemas.microsoft.com/office/drawing/2016/5/11/chartex" xmlns:cx6="http://schemas.microsoft.com/office/drawing/2016/5/12/chartex" xmlns:cx7="http://schemas.microsoft.com/office/drawing/2016/5/13/chartex" xmlns:cx8="http://schemas.microsoft.com/office/drawing/2016/5/14/chartex" xmlns:m="http://schemas.openxmlformats.org/officeDocument/2006/math" xmlns:mc="http://schemas.openxmlformats.org/markup-compatibility/2006" xmlns:o="urn:schemas-microsoft-com:office:office" xmlns:r="http://schemas.openxmlformats.org/officeDocument/2006/relationships" xmlns:v="urn:schemas-microsoft-com:vml" xmlns:w="http://schemas.openxmlformats.org/wordprocessingml/2006/main" xmlns:w10="urn:schemas-microsoft-com:office:word" xmlns:w14="http://schemas.microsoft.com/office/word/2010/wordml" xmlns:w15="http://schemas.microsoft.com/office/word/2012/wordml" xmlns:w16cid="http://schemas.microsoft.com/office/word/2016/wordml/cid" xmlns:w16se="http://schemas.microsoft.com/office/word/2015/wordml/symex" xmlns:wne="http://schemas.microsoft.com/office/word/2006/wordml" xmlns:wp="http://schemas.openxmlformats.org/drawingml/2006/wordprocessingDrawing" xmlns:wp14="http://schemas.microsoft.com/office/word/2010/wordprocessingDrawing" xmlns:wpc="http://schemas.microsoft.com/office/word/2010/wordprocessingCanvas" xmlns:wpg="http://schemas.microsoft.com/office/word/2010/wordprocessingGroup" xmlns:wpi="http://schemas.microsoft.com/office/word/2010/wordprocessingInk" xmlns:wps="http://schemas.microsoft.com/office/word/2010/wordprocessingShape" mc:Ignorable="w14 w15 w16se w16cid wp14">
+  <w:abstractNum w15:restartNumberingAfterBreak="0" w:abstractNumId="0">
     <w:nsid w:val="EA454B4C"/>
     <w:multiLevelType w:val="multilevel"/>
     <w:tmpl w:val="9E9C40B6"/>
@@ -10277,9 +10300,9 @@
       <w:lvlJc w:val="left"/>
       <w:pPr>
         <w:tabs>
-          <w:tab w:val="num" w:pos="0"/>
+          <w:tab w:pos="0" w:val="num"/>
         </w:tabs>
-        <w:ind w:left="480" w:hanging="480"/>
+        <w:ind w:hanging="480" w:left="480"/>
       </w:pPr>
     </w:lvl>
     <w:lvl w:ilvl="1">
@@ -10288,9 +10311,9 @@
       <w:lvlJc w:val="left"/>
       <w:pPr>
         <w:tabs>
-          <w:tab w:val="num" w:pos="720"/>
+          <w:tab w:pos="720" w:val="num"/>
         </w:tabs>
-        <w:ind w:left="1200" w:hanging="480"/>
+        <w:ind w:hanging="480" w:left="1200"/>
       </w:pPr>
     </w:lvl>
     <w:lvl w:ilvl="2">
@@ -10299,9 +10322,9 @@
       <w:lvlJc w:val="left"/>
       <w:pPr>
         <w:tabs>
-          <w:tab w:val="num" w:pos="1440"/>
+          <w:tab w:pos="1440" w:val="num"/>
         </w:tabs>
-        <w:ind w:left="1920" w:hanging="480"/>
+        <w:ind w:hanging="480" w:left="1920"/>
       </w:pPr>
     </w:lvl>
     <w:lvl w:ilvl="3">
@@ -10310,9 +10333,9 @@
       <w:lvlJc w:val="left"/>
       <w:pPr>
         <w:tabs>
-          <w:tab w:val="num" w:pos="2160"/>
+          <w:tab w:pos="2160" w:val="num"/>
         </w:tabs>
-        <w:ind w:left="2640" w:hanging="480"/>
+        <w:ind w:hanging="480" w:left="2640"/>
       </w:pPr>
     </w:lvl>
     <w:lvl w:ilvl="4">
@@ -10321,9 +10344,9 @@
       <w:lvlJc w:val="left"/>
       <w:pPr>
         <w:tabs>
-          <w:tab w:val="num" w:pos="2880"/>
+          <w:tab w:pos="2880" w:val="num"/>
         </w:tabs>
-        <w:ind w:left="3360" w:hanging="480"/>
+        <w:ind w:hanging="480" w:left="3360"/>
       </w:pPr>
     </w:lvl>
     <w:lvl w:ilvl="5">
@@ -10332,9 +10355,9 @@
       <w:lvlJc w:val="left"/>
       <w:pPr>
         <w:tabs>
-          <w:tab w:val="num" w:pos="3600"/>
+          <w:tab w:pos="3600" w:val="num"/>
         </w:tabs>
-        <w:ind w:left="4080" w:hanging="480"/>
+        <w:ind w:hanging="480" w:left="4080"/>
       </w:pPr>
     </w:lvl>
     <w:lvl w:ilvl="6">
@@ -10343,9 +10366,9 @@
       <w:lvlJc w:val="left"/>
       <w:pPr>
         <w:tabs>
-          <w:tab w:val="num" w:pos="4320"/>
+          <w:tab w:pos="4320" w:val="num"/>
         </w:tabs>
-        <w:ind w:left="4800" w:hanging="480"/>
+        <w:ind w:hanging="480" w:left="4800"/>
       </w:pPr>
     </w:lvl>
     <w:lvl w:ilvl="7">
@@ -10354,9 +10377,9 @@
       <w:lvlJc w:val="left"/>
       <w:pPr>
         <w:tabs>
-          <w:tab w:val="num" w:pos="5040"/>
+          <w:tab w:pos="5040" w:val="num"/>
         </w:tabs>
-        <w:ind w:left="5520" w:hanging="480"/>
+        <w:ind w:hanging="480" w:left="5520"/>
       </w:pPr>
     </w:lvl>
     <w:lvl w:ilvl="8">
@@ -10365,13 +10388,13 @@
       <w:lvlJc w:val="left"/>
       <w:pPr>
         <w:tabs>
-          <w:tab w:val="num" w:pos="5760"/>
+          <w:tab w:pos="5760" w:val="num"/>
         </w:tabs>
-        <w:ind w:left="6240" w:hanging="480"/>
+        <w:ind w:hanging="480" w:left="6240"/>
       </w:pPr>
     </w:lvl>
   </w:abstractNum>
-  <w:abstractNum w:abstractNumId="1" w15:restartNumberingAfterBreak="0">
+  <w:abstractNum w15:restartNumberingAfterBreak="0" w:abstractNumId="1">
     <w:nsid w:val="FFFFFF7C"/>
     <w:multiLevelType w:val="singleLevel"/>
     <w:tmpl w:val="EC6A2DF6"/>
@@ -10382,13 +10405,13 @@
       <w:lvlJc w:val="left"/>
       <w:pPr>
         <w:tabs>
-          <w:tab w:val="num" w:pos="1492"/>
+          <w:tab w:pos="1492" w:val="num"/>
         </w:tabs>
-        <w:ind w:left="1492" w:hanging="360"/>
+        <w:ind w:hanging="360" w:left="1492"/>
       </w:pPr>
     </w:lvl>
   </w:abstractNum>
-  <w:abstractNum w:abstractNumId="2" w15:restartNumberingAfterBreak="0">
+  <w:abstractNum w15:restartNumberingAfterBreak="0" w:abstractNumId="2">
     <w:nsid w:val="FFFFFF7D"/>
     <w:multiLevelType w:val="singleLevel"/>
     <w:tmpl w:val="8C621322"/>
@@ -10399,13 +10422,13 @@
       <w:lvlJc w:val="left"/>
       <w:pPr>
         <w:tabs>
-          <w:tab w:val="num" w:pos="1209"/>
+          <w:tab w:pos="1209" w:val="num"/>
         </w:tabs>
-        <w:ind w:left="1209" w:hanging="360"/>
+        <w:ind w:hanging="360" w:left="1209"/>
       </w:pPr>
     </w:lvl>
   </w:abstractNum>
-  <w:abstractNum w:abstractNumId="3" w15:restartNumberingAfterBreak="0">
+  <w:abstractNum w15:restartNumberingAfterBreak="0" w:abstractNumId="3">
     <w:nsid w:val="FFFFFF7E"/>
     <w:multiLevelType w:val="singleLevel"/>
     <w:tmpl w:val="62BAE314"/>
@@ -10416,13 +10439,13 @@
       <w:lvlJc w:val="left"/>
       <w:pPr>
         <w:tabs>
-          <w:tab w:val="num" w:pos="926"/>
+          <w:tab w:pos="926" w:val="num"/>
         </w:tabs>
-        <w:ind w:left="926" w:hanging="360"/>
+        <w:ind w:hanging="360" w:left="926"/>
       </w:pPr>
     </w:lvl>
   </w:abstractNum>
-  <w:abstractNum w:abstractNumId="4" w15:restartNumberingAfterBreak="0">
+  <w:abstractNum w15:restartNumberingAfterBreak="0" w:abstractNumId="4">
     <w:nsid w:val="FFFFFF7F"/>
     <w:multiLevelType w:val="singleLevel"/>
     <w:tmpl w:val="24507FF6"/>
@@ -10433,13 +10456,13 @@
       <w:lvlJc w:val="left"/>
       <w:pPr>
         <w:tabs>
-          <w:tab w:val="num" w:pos="643"/>
+          <w:tab w:pos="643" w:val="num"/>
         </w:tabs>
-        <w:ind w:left="643" w:hanging="360"/>
+        <w:ind w:hanging="360" w:left="643"/>
       </w:pPr>
     </w:lvl>
   </w:abstractNum>
-  <w:abstractNum w:abstractNumId="5" w15:restartNumberingAfterBreak="0">
+  <w:abstractNum w15:restartNumberingAfterBreak="0" w:abstractNumId="5">
     <w:nsid w:val="FFFFFF80"/>
     <w:multiLevelType w:val="singleLevel"/>
     <w:tmpl w:val="D4C896B2"/>
@@ -10450,16 +10473,16 @@
       <w:lvlJc w:val="left"/>
       <w:pPr>
         <w:tabs>
-          <w:tab w:val="num" w:pos="1492"/>
+          <w:tab w:pos="1492" w:val="num"/>
         </w:tabs>
-        <w:ind w:left="1492" w:hanging="360"/>
+        <w:ind w:hanging="360" w:left="1492"/>
       </w:pPr>
       <w:rPr>
         <w:rFonts w:ascii="Symbol" w:hAnsi="Symbol" w:hint="default"/>
       </w:rPr>
     </w:lvl>
   </w:abstractNum>
-  <w:abstractNum w:abstractNumId="6" w15:restartNumberingAfterBreak="0">
+  <w:abstractNum w15:restartNumberingAfterBreak="0" w:abstractNumId="6">
     <w:nsid w:val="FFFFFF81"/>
     <w:multiLevelType w:val="singleLevel"/>
     <w:tmpl w:val="B6B486D6"/>
@@ -10470,16 +10493,16 @@
       <w:lvlJc w:val="left"/>
       <w:pPr>
         <w:tabs>
-          <w:tab w:val="num" w:pos="1209"/>
+          <w:tab w:pos="1209" w:val="num"/>
         </w:tabs>
-        <w:ind w:left="1209" w:hanging="360"/>
+        <w:ind w:hanging="360" w:left="1209"/>
       </w:pPr>
       <w:rPr>
         <w:rFonts w:ascii="Symbol" w:hAnsi="Symbol" w:hint="default"/>
       </w:rPr>
     </w:lvl>
   </w:abstractNum>
-  <w:abstractNum w:abstractNumId="7" w15:restartNumberingAfterBreak="0">
+  <w:abstractNum w15:restartNumberingAfterBreak="0" w:abstractNumId="7">
     <w:nsid w:val="FFFFFF82"/>
     <w:multiLevelType w:val="singleLevel"/>
     <w:tmpl w:val="4282EB32"/>
@@ -10490,16 +10513,16 @@
       <w:lvlJc w:val="left"/>
       <w:pPr>
         <w:tabs>
-          <w:tab w:val="num" w:pos="926"/>
+          <w:tab w:pos="926" w:val="num"/>
         </w:tabs>
-        <w:ind w:left="926" w:hanging="360"/>
+        <w:ind w:hanging="360" w:left="926"/>
       </w:pPr>
       <w:rPr>
         <w:rFonts w:ascii="Symbol" w:hAnsi="Symbol" w:hint="default"/>
       </w:rPr>
     </w:lvl>
   </w:abstractNum>
-  <w:abstractNum w:abstractNumId="8" w15:restartNumberingAfterBreak="0">
+  <w:abstractNum w15:restartNumberingAfterBreak="0" w:abstractNumId="8">
     <w:nsid w:val="FFFFFF83"/>
     <w:multiLevelType w:val="singleLevel"/>
     <w:tmpl w:val="7B8633C2"/>
@@ -10510,16 +10533,16 @@
       <w:lvlJc w:val="left"/>
       <w:pPr>
         <w:tabs>
-          <w:tab w:val="num" w:pos="643"/>
+          <w:tab w:pos="643" w:val="num"/>
         </w:tabs>
-        <w:ind w:left="643" w:hanging="360"/>
+        <w:ind w:hanging="360" w:left="643"/>
       </w:pPr>
       <w:rPr>
         <w:rFonts w:ascii="Symbol" w:hAnsi="Symbol" w:hint="default"/>
       </w:rPr>
     </w:lvl>
   </w:abstractNum>
-  <w:abstractNum w:abstractNumId="9" w15:restartNumberingAfterBreak="0">
+  <w:abstractNum w15:restartNumberingAfterBreak="0" w:abstractNumId="9">
     <w:nsid w:val="FFFFFF88"/>
     <w:multiLevelType w:val="singleLevel"/>
     <w:tmpl w:val="8D1AAEEA"/>
@@ -10530,13 +10553,13 @@
       <w:lvlJc w:val="left"/>
       <w:pPr>
         <w:tabs>
-          <w:tab w:val="num" w:pos="360"/>
+          <w:tab w:pos="360" w:val="num"/>
         </w:tabs>
-        <w:ind w:left="360" w:hanging="360"/>
+        <w:ind w:hanging="360" w:left="360"/>
       </w:pPr>
     </w:lvl>
   </w:abstractNum>
-  <w:abstractNum w:abstractNumId="10" w15:restartNumberingAfterBreak="0">
+  <w:abstractNum w15:restartNumberingAfterBreak="0" w:abstractNumId="10">
     <w:nsid w:val="FFFFFF89"/>
     <w:multiLevelType w:val="singleLevel"/>
     <w:tmpl w:val="1E585DB0"/>
@@ -10547,16 +10570,16 @@
       <w:lvlJc w:val="left"/>
       <w:pPr>
         <w:tabs>
-          <w:tab w:val="num" w:pos="360"/>
+          <w:tab w:pos="360" w:val="num"/>
         </w:tabs>
-        <w:ind w:left="360" w:hanging="360"/>
+        <w:ind w:hanging="360" w:left="360"/>
       </w:pPr>
       <w:rPr>
         <w:rFonts w:ascii="Symbol" w:hAnsi="Symbol" w:hint="default"/>
       </w:rPr>
     </w:lvl>
   </w:abstractNum>
-  <w:abstractNum w:abstractNumId="11" w15:restartNumberingAfterBreak="0">
+  <w:abstractNum w15:restartNumberingAfterBreak="0" w:abstractNumId="11">
     <w:nsid w:val="170CD2DE"/>
     <w:multiLevelType w:val="multilevel"/>
     <w:tmpl w:val="9FD2E3F2"/>
@@ -10566,9 +10589,9 @@
       <w:lvlJc w:val="left"/>
       <w:pPr>
         <w:tabs>
-          <w:tab w:val="num" w:pos="0"/>
+          <w:tab w:pos="0" w:val="num"/>
         </w:tabs>
-        <w:ind w:left="480" w:hanging="480"/>
+        <w:ind w:hanging="480" w:left="480"/>
       </w:pPr>
     </w:lvl>
     <w:lvl w:ilvl="1">
@@ -10577,9 +10600,9 @@
       <w:lvlJc w:val="left"/>
       <w:pPr>
         <w:tabs>
-          <w:tab w:val="num" w:pos="720"/>
+          <w:tab w:pos="720" w:val="num"/>
         </w:tabs>
-        <w:ind w:left="1200" w:hanging="480"/>
+        <w:ind w:hanging="480" w:left="1200"/>
       </w:pPr>
     </w:lvl>
     <w:lvl w:ilvl="2">
@@ -10588,9 +10611,9 @@
       <w:lvlJc w:val="left"/>
       <w:pPr>
         <w:tabs>
-          <w:tab w:val="num" w:pos="1440"/>
+          <w:tab w:pos="1440" w:val="num"/>
         </w:tabs>
-        <w:ind w:left="1920" w:hanging="480"/>
+        <w:ind w:hanging="480" w:left="1920"/>
       </w:pPr>
     </w:lvl>
     <w:lvl w:ilvl="3">
@@ -10599,9 +10622,9 @@
       <w:lvlJc w:val="left"/>
       <w:pPr>
         <w:tabs>
-          <w:tab w:val="num" w:pos="2160"/>
+          <w:tab w:pos="2160" w:val="num"/>
         </w:tabs>
-        <w:ind w:left="2640" w:hanging="480"/>
+        <w:ind w:hanging="480" w:left="2640"/>
       </w:pPr>
     </w:lvl>
     <w:lvl w:ilvl="4">
@@ -10610,9 +10633,9 @@
       <w:lvlJc w:val="left"/>
       <w:pPr>
         <w:tabs>
-          <w:tab w:val="num" w:pos="2880"/>
+          <w:tab w:pos="2880" w:val="num"/>
         </w:tabs>
-        <w:ind w:left="3360" w:hanging="480"/>
+        <w:ind w:hanging="480" w:left="3360"/>
       </w:pPr>
     </w:lvl>
     <w:lvl w:ilvl="5">
@@ -10621,9 +10644,9 @@
       <w:lvlJc w:val="left"/>
       <w:pPr>
         <w:tabs>
-          <w:tab w:val="num" w:pos="3600"/>
+          <w:tab w:pos="3600" w:val="num"/>
         </w:tabs>
-        <w:ind w:left="4080" w:hanging="480"/>
+        <w:ind w:hanging="480" w:left="4080"/>
       </w:pPr>
     </w:lvl>
     <w:lvl w:ilvl="6">
@@ -10632,9 +10655,9 @@
       <w:lvlJc w:val="left"/>
       <w:pPr>
         <w:tabs>
-          <w:tab w:val="num" w:pos="4320"/>
+          <w:tab w:pos="4320" w:val="num"/>
         </w:tabs>
-        <w:ind w:left="4800" w:hanging="480"/>
+        <w:ind w:hanging="480" w:left="4800"/>
       </w:pPr>
     </w:lvl>
     <w:lvl w:ilvl="7">
@@ -10643,9 +10666,9 @@
       <w:lvlJc w:val="left"/>
       <w:pPr>
         <w:tabs>
-          <w:tab w:val="num" w:pos="5040"/>
+          <w:tab w:pos="5040" w:val="num"/>
         </w:tabs>
-        <w:ind w:left="5520" w:hanging="480"/>
+        <w:ind w:hanging="480" w:left="5520"/>
       </w:pPr>
     </w:lvl>
     <w:lvl w:ilvl="8">
@@ -10654,13 +10677,13 @@
       <w:lvlJc w:val="left"/>
       <w:pPr>
         <w:tabs>
-          <w:tab w:val="num" w:pos="5760"/>
+          <w:tab w:pos="5760" w:val="num"/>
         </w:tabs>
-        <w:ind w:left="6240" w:hanging="480"/>
+        <w:ind w:hanging="480" w:left="6240"/>
       </w:pPr>
     </w:lvl>
   </w:abstractNum>
-  <w:abstractNum w:abstractNumId="12" w15:restartNumberingAfterBreak="0">
+  <w:abstractNum w15:restartNumberingAfterBreak="0" w:abstractNumId="12">
     <w:nsid w:val="2C1AE401"/>
     <w:multiLevelType w:val="multilevel"/>
     <w:tmpl w:val="63C869CA"/>
@@ -10670,9 +10693,9 @@
       <w:lvlJc w:val="left"/>
       <w:pPr>
         <w:tabs>
-          <w:tab w:val="num" w:pos="0"/>
+          <w:tab w:pos="0" w:val="num"/>
         </w:tabs>
-        <w:ind w:left="480" w:hanging="480"/>
+        <w:ind w:hanging="480" w:left="480"/>
       </w:pPr>
     </w:lvl>
     <w:lvl w:ilvl="1">
@@ -10681,9 +10704,9 @@
       <w:lvlJc w:val="left"/>
       <w:pPr>
         <w:tabs>
-          <w:tab w:val="num" w:pos="720"/>
+          <w:tab w:pos="720" w:val="num"/>
         </w:tabs>
-        <w:ind w:left="1200" w:hanging="480"/>
+        <w:ind w:hanging="480" w:left="1200"/>
       </w:pPr>
     </w:lvl>
     <w:lvl w:ilvl="2">
@@ -10692,9 +10715,9 @@
       <w:lvlJc w:val="left"/>
       <w:pPr>
         <w:tabs>
-          <w:tab w:val="num" w:pos="1440"/>
+          <w:tab w:pos="1440" w:val="num"/>
         </w:tabs>
-        <w:ind w:left="1920" w:hanging="480"/>
+        <w:ind w:hanging="480" w:left="1920"/>
       </w:pPr>
     </w:lvl>
     <w:lvl w:ilvl="3">
@@ -10703,9 +10726,9 @@
       <w:lvlJc w:val="left"/>
       <w:pPr>
         <w:tabs>
-          <w:tab w:val="num" w:pos="2160"/>
+          <w:tab w:pos="2160" w:val="num"/>
         </w:tabs>
-        <w:ind w:left="2640" w:hanging="480"/>
+        <w:ind w:hanging="480" w:left="2640"/>
       </w:pPr>
     </w:lvl>
     <w:lvl w:ilvl="4">
@@ -10714,9 +10737,9 @@
       <w:lvlJc w:val="left"/>
       <w:pPr>
         <w:tabs>
-          <w:tab w:val="num" w:pos="2880"/>
+          <w:tab w:pos="2880" w:val="num"/>
         </w:tabs>
-        <w:ind w:left="3360" w:hanging="480"/>
+        <w:ind w:hanging="480" w:left="3360"/>
       </w:pPr>
     </w:lvl>
     <w:lvl w:ilvl="5">
@@ -10725,9 +10748,9 @@
       <w:lvlJc w:val="left"/>
       <w:pPr>
         <w:tabs>
-          <w:tab w:val="num" w:pos="3600"/>
+          <w:tab w:pos="3600" w:val="num"/>
         </w:tabs>
-        <w:ind w:left="4080" w:hanging="480"/>
+        <w:ind w:hanging="480" w:left="4080"/>
       </w:pPr>
     </w:lvl>
     <w:lvl w:ilvl="6">
@@ -10736,9 +10759,9 @@
       <w:lvlJc w:val="left"/>
       <w:pPr>
         <w:tabs>
-          <w:tab w:val="num" w:pos="4320"/>
+          <w:tab w:pos="4320" w:val="num"/>
         </w:tabs>
-        <w:ind w:left="4800" w:hanging="480"/>
+        <w:ind w:hanging="480" w:left="4800"/>
       </w:pPr>
     </w:lvl>
     <w:lvl w:ilvl="7">
@@ -10747,9 +10770,9 @@
       <w:lvlJc w:val="left"/>
       <w:pPr>
         <w:tabs>
-          <w:tab w:val="num" w:pos="5040"/>
+          <w:tab w:pos="5040" w:val="num"/>
         </w:tabs>
-        <w:ind w:left="5520" w:hanging="480"/>
+        <w:ind w:hanging="480" w:left="5520"/>
       </w:pPr>
     </w:lvl>
     <w:lvl w:ilvl="8">
@@ -10758,14 +10781,14 @@
       <w:lvlJc w:val="left"/>
       <w:pPr>
         <w:tabs>
-          <w:tab w:val="num" w:pos="5760"/>
+          <w:tab w:pos="5760" w:val="num"/>
         </w:tabs>
-        <w:ind w:left="6240" w:hanging="480"/>
+        <w:ind w:hanging="480" w:left="6240"/>
       </w:pPr>
     </w:lvl>
   </w:abstractNum>
   <w:abstractNum w:abstractNumId="990">
-    <w:nsid w:val="2c1ae401"/>
+    <w:nsid w:val="A990"/>
     <w:multiLevelType w:val="multilevel"/>
     <w:lvl w:ilvl="0">
       <w:numFmt w:val="bullet"/>
@@ -10899,10 +10922,10 @@
   <w:docDefaults>
     <w:rPrDefault>
       <w:rPr>
-        <w:rFonts w:asciiTheme="minorHAnsi" w:eastAsiaTheme="minorHAnsi" w:hAnsiTheme="minorHAnsi" w:cstheme="minorBidi"/>
+        <w:rFonts w:asciiTheme="minorHAnsi" w:cstheme="minorBidi" w:eastAsiaTheme="minorHAnsi" w:hAnsiTheme="minorHAnsi"/>
         <w:sz w:val="24"/>
         <w:szCs w:val="24"/>
-        <w:lang w:val="en-US" w:eastAsia="en-US" w:bidi="ar-SA"/>
+        <w:lang w:bidi="ar-SA" w:eastAsia="en-US" w:val="en-US"/>
       </w:rPr>
     </w:rPrDefault>
     <w:pPrDefault>
@@ -10911,7 +10934,7 @@
       </w:pPr>
     </w:pPrDefault>
   </w:docDefaults>
-  <w:latentStyles w:defLockedState="0" w:defUIPriority="0" w:defSemiHidden="0" w:defUnhideWhenUsed="0" w:defQFormat="0" w:count="375">
+  <w:latentStyles w:count="375" w:defLockedState="0" w:defQFormat="0" w:defSemiHidden="0" w:defUIPriority="0" w:defUnhideWhenUsed="0">
     <w:lsdException w:name="heading 6" w:semiHidden="1" w:unhideWhenUsed="1"/>
     <w:lsdException w:name="index 3" w:semiHidden="1" w:unhideWhenUsed="1"/>
     <w:lsdException w:name="index 4" w:semiHidden="1" w:unhideWhenUsed="1"/>
@@ -11247,18 +11270,18 @@
     <w:lsdException w:name="Hashtag" w:semiHidden="1" w:uiPriority="99" w:unhideWhenUsed="1"/>
     <w:lsdException w:name="Unresolved Mention" w:semiHidden="1" w:uiPriority="99" w:unhideWhenUsed="1"/>
   </w:latentStyles>
-  <w:style w:type="paragraph" w:default="1" w:styleId="Standard">
+  <w:style w:default="1" w:styleId="Standard" w:type="paragraph">
     <w:name w:val="Normal"/>
     <w:qFormat/>
     <w:rsid w:val="00572FF5"/>
     <w:pPr>
-      <w:spacing w:before="120" w:after="240" w:line="480" w:lineRule="auto"/>
+      <w:spacing w:after="240" w:before="120" w:line="480" w:lineRule="auto"/>
     </w:pPr>
     <w:rPr>
       <w:rFonts w:ascii="Times New Roman" w:hAnsi="Times New Roman"/>
     </w:rPr>
   </w:style>
-  <w:style w:type="paragraph" w:styleId="berschrift1">
+  <w:style w:styleId="berschrift1" w:type="paragraph">
     <w:name w:val="heading 1"/>
     <w:basedOn w:val="Standard"/>
     <w:next w:val="Textkrper"/>
@@ -11268,18 +11291,18 @@
     <w:pPr>
       <w:keepNext/>
       <w:keepLines/>
-      <w:spacing w:before="480" w:after="0"/>
+      <w:spacing w:after="0" w:before="480"/>
       <w:jc w:val="center"/>
       <w:outlineLvl w:val="0"/>
     </w:pPr>
     <w:rPr>
-      <w:rFonts w:eastAsiaTheme="majorEastAsia" w:cstheme="majorBidi"/>
+      <w:rFonts w:cstheme="majorBidi" w:eastAsiaTheme="majorEastAsia"/>
       <w:b/>
       <w:bCs/>
       <w:szCs w:val="32"/>
     </w:rPr>
   </w:style>
-  <w:style w:type="paragraph" w:styleId="berschrift2">
+  <w:style w:styleId="berschrift2" w:type="paragraph">
     <w:name w:val="heading 2"/>
     <w:basedOn w:val="berschrift1"/>
     <w:next w:val="Textkrper"/>
@@ -11296,7 +11319,7 @@
       <w:bCs w:val="0"/>
     </w:rPr>
   </w:style>
-  <w:style w:type="paragraph" w:styleId="berschrift3">
+  <w:style w:styleId="berschrift3" w:type="paragraph">
     <w:name w:val="heading 3"/>
     <w:basedOn w:val="berschrift2"/>
     <w:next w:val="Standard"/>
@@ -11305,7 +11328,7 @@
     <w:qFormat/>
     <w:rsid w:val="007F2EC5"/>
     <w:pPr>
-      <w:framePr w:wrap="around" w:vAnchor="text" w:hAnchor="text" w:y="1"/>
+      <w:framePr w:hAnchor="text" w:vAnchor="text" w:wrap="around" w:y="1"/>
       <w:spacing w:before="0" w:line="240" w:lineRule="auto"/>
       <w:ind w:firstLine="680"/>
       <w:outlineLvl w:val="2"/>
@@ -11315,7 +11338,7 @@
       <w:szCs w:val="28"/>
     </w:rPr>
   </w:style>
-  <w:style w:type="paragraph" w:styleId="berschrift4">
+  <w:style w:styleId="berschrift4" w:type="paragraph">
     <w:name w:val="heading 4"/>
     <w:basedOn w:val="berschrift3"/>
     <w:next w:val="Textkrper"/>
@@ -11332,7 +11355,7 @@
       <w:i/>
     </w:rPr>
   </w:style>
-  <w:style w:type="paragraph" w:styleId="berschrift5">
+  <w:style w:styleId="berschrift5" w:type="paragraph">
     <w:name w:val="heading 5"/>
     <w:basedOn w:val="berschrift4"/>
     <w:next w:val="Textkrper"/>
@@ -11349,7 +11372,7 @@
       <w:iCs/>
     </w:rPr>
   </w:style>
-  <w:style w:type="paragraph" w:styleId="berschrift6">
+  <w:style w:styleId="berschrift6" w:type="paragraph">
     <w:name w:val="heading 6"/>
     <w:basedOn w:val="Standard"/>
     <w:next w:val="Textkrper"/>
@@ -11359,15 +11382,15 @@
     <w:pPr>
       <w:keepNext/>
       <w:keepLines/>
-      <w:spacing w:before="200" w:after="0"/>
+      <w:spacing w:after="0" w:before="200"/>
       <w:outlineLvl w:val="5"/>
     </w:pPr>
     <w:rPr>
-      <w:rFonts w:asciiTheme="majorHAnsi" w:eastAsiaTheme="majorEastAsia" w:hAnsiTheme="majorHAnsi" w:cstheme="majorBidi"/>
-      <w:color w:val="4F81BD" w:themeColor="accent1"/>
+      <w:rFonts w:asciiTheme="majorHAnsi" w:cstheme="majorBidi" w:eastAsiaTheme="majorEastAsia" w:hAnsiTheme="majorHAnsi"/>
+      <w:color w:themeColor="accent1" w:val="4F81BD"/>
     </w:rPr>
   </w:style>
-  <w:style w:type="paragraph" w:styleId="berschrift7">
+  <w:style w:styleId="berschrift7" w:type="paragraph">
     <w:name w:val="heading 7"/>
     <w:basedOn w:val="Standard"/>
     <w:next w:val="Textkrper"/>
@@ -11377,15 +11400,15 @@
     <w:pPr>
       <w:keepNext/>
       <w:keepLines/>
-      <w:spacing w:before="200" w:after="0"/>
+      <w:spacing w:after="0" w:before="200"/>
       <w:outlineLvl w:val="6"/>
     </w:pPr>
     <w:rPr>
-      <w:rFonts w:asciiTheme="majorHAnsi" w:eastAsiaTheme="majorEastAsia" w:hAnsiTheme="majorHAnsi" w:cstheme="majorBidi"/>
-      <w:color w:val="4F81BD" w:themeColor="accent1"/>
+      <w:rFonts w:asciiTheme="majorHAnsi" w:cstheme="majorBidi" w:eastAsiaTheme="majorEastAsia" w:hAnsiTheme="majorHAnsi"/>
+      <w:color w:themeColor="accent1" w:val="4F81BD"/>
     </w:rPr>
   </w:style>
-  <w:style w:type="paragraph" w:styleId="berschrift8">
+  <w:style w:styleId="berschrift8" w:type="paragraph">
     <w:name w:val="heading 8"/>
     <w:basedOn w:val="Standard"/>
     <w:next w:val="Textkrper"/>
@@ -11395,15 +11418,15 @@
     <w:pPr>
       <w:keepNext/>
       <w:keepLines/>
-      <w:spacing w:before="200" w:after="0"/>
+      <w:spacing w:after="0" w:before="200"/>
       <w:outlineLvl w:val="7"/>
     </w:pPr>
     <w:rPr>
-      <w:rFonts w:asciiTheme="majorHAnsi" w:eastAsiaTheme="majorEastAsia" w:hAnsiTheme="majorHAnsi" w:cstheme="majorBidi"/>
-      <w:color w:val="4F81BD" w:themeColor="accent1"/>
+      <w:rFonts w:asciiTheme="majorHAnsi" w:cstheme="majorBidi" w:eastAsiaTheme="majorEastAsia" w:hAnsiTheme="majorHAnsi"/>
+      <w:color w:themeColor="accent1" w:val="4F81BD"/>
     </w:rPr>
   </w:style>
-  <w:style w:type="paragraph" w:styleId="berschrift9">
+  <w:style w:styleId="berschrift9" w:type="paragraph">
     <w:name w:val="heading 9"/>
     <w:basedOn w:val="Standard"/>
     <w:next w:val="Textkrper"/>
@@ -11413,42 +11436,42 @@
     <w:pPr>
       <w:keepNext/>
       <w:keepLines/>
-      <w:spacing w:before="200" w:after="0"/>
+      <w:spacing w:after="0" w:before="200"/>
       <w:outlineLvl w:val="8"/>
     </w:pPr>
     <w:rPr>
-      <w:rFonts w:asciiTheme="majorHAnsi" w:eastAsiaTheme="majorEastAsia" w:hAnsiTheme="majorHAnsi" w:cstheme="majorBidi"/>
-      <w:color w:val="4F81BD" w:themeColor="accent1"/>
+      <w:rFonts w:asciiTheme="majorHAnsi" w:cstheme="majorBidi" w:eastAsiaTheme="majorEastAsia" w:hAnsiTheme="majorHAnsi"/>
+      <w:color w:themeColor="accent1" w:val="4F81BD"/>
     </w:rPr>
   </w:style>
-  <w:style w:type="character" w:default="1" w:styleId="Absatz-Standardschriftart">
+  <w:style w:default="1" w:styleId="Absatz-Standardschriftart" w:type="character">
     <w:name w:val="Default Paragraph Font"/>
     <w:uiPriority w:val="1"/>
     <w:semiHidden/>
     <w:unhideWhenUsed/>
   </w:style>
-  <w:style w:type="table" w:default="1" w:styleId="NormaleTabelle">
+  <w:style w:default="1" w:styleId="NormaleTabelle" w:type="table">
     <w:name w:val="Normal Table"/>
     <w:uiPriority w:val="99"/>
     <w:semiHidden/>
     <w:unhideWhenUsed/>
     <w:tblPr>
-      <w:tblInd w:w="0" w:type="dxa"/>
+      <w:tblInd w:type="dxa" w:w="0"/>
       <w:tblCellMar>
-        <w:top w:w="0" w:type="dxa"/>
-        <w:left w:w="108" w:type="dxa"/>
-        <w:bottom w:w="0" w:type="dxa"/>
-        <w:right w:w="108" w:type="dxa"/>
+        <w:top w:type="dxa" w:w="0"/>
+        <w:left w:type="dxa" w:w="108"/>
+        <w:bottom w:type="dxa" w:w="0"/>
+        <w:right w:type="dxa" w:w="108"/>
       </w:tblCellMar>
     </w:tblPr>
   </w:style>
-  <w:style w:type="numbering" w:default="1" w:styleId="KeineListe">
+  <w:style w:default="1" w:styleId="KeineListe" w:type="numbering">
     <w:name w:val="No List"/>
     <w:uiPriority w:val="99"/>
     <w:semiHidden/>
     <w:unhideWhenUsed/>
   </w:style>
-  <w:style w:type="paragraph" w:styleId="Textkrper">
+  <w:style w:styleId="Textkrper" w:type="paragraph">
     <w:name w:val="Body Text"/>
     <w:basedOn w:val="Standard"/>
     <w:link w:val="TextkrperZchn"/>
@@ -11459,13 +11482,13 @@
       <w:ind w:firstLine="680"/>
     </w:pPr>
   </w:style>
-  <w:style w:type="paragraph" w:customStyle="1" w:styleId="FirstParagraph">
+  <w:style w:customStyle="1" w:styleId="FirstParagraph" w:type="paragraph">
     <w:name w:val="First Paragraph"/>
     <w:basedOn w:val="Textkrper"/>
     <w:next w:val="Textkrper"/>
     <w:qFormat/>
   </w:style>
-  <w:style w:type="paragraph" w:customStyle="1" w:styleId="Compact">
+  <w:style w:customStyle="1" w:styleId="Compact" w:type="paragraph">
     <w:name w:val="Compact"/>
     <w:basedOn w:val="Textkrper"/>
     <w:qFormat/>
@@ -11475,7 +11498,7 @@
       <w:ind w:firstLine="0"/>
     </w:pPr>
   </w:style>
-  <w:style w:type="paragraph" w:styleId="Titel">
+  <w:style w:styleId="Titel" w:type="paragraph">
     <w:name w:val="Title"/>
     <w:basedOn w:val="Standard"/>
     <w:next w:val="Textkrper"/>
@@ -11488,12 +11511,12 @@
       <w:jc w:val="center"/>
     </w:pPr>
     <w:rPr>
-      <w:rFonts w:eastAsiaTheme="majorEastAsia" w:cstheme="majorBidi"/>
+      <w:rFonts w:cstheme="majorBidi" w:eastAsiaTheme="majorEastAsia"/>
       <w:bCs/>
       <w:szCs w:val="36"/>
     </w:rPr>
   </w:style>
-  <w:style w:type="paragraph" w:styleId="Untertitel">
+  <w:style w:styleId="Untertitel" w:type="paragraph">
     <w:name w:val="Subtitle"/>
     <w:basedOn w:val="Titel"/>
     <w:next w:val="Textkrper"/>
@@ -11506,7 +11529,7 @@
       <w:szCs w:val="30"/>
     </w:rPr>
   </w:style>
-  <w:style w:type="paragraph" w:customStyle="1" w:styleId="Author">
+  <w:style w:customStyle="1" w:styleId="Author" w:type="paragraph">
     <w:name w:val="Author"/>
     <w:basedOn w:val="Titel"/>
     <w:next w:val="Textkrper"/>
@@ -11516,7 +11539,7 @@
       <w:spacing w:before="0"/>
     </w:pPr>
   </w:style>
-  <w:style w:type="paragraph" w:styleId="Datum">
+  <w:style w:styleId="Datum" w:type="paragraph">
     <w:name w:val="Date"/>
     <w:next w:val="Textkrper"/>
     <w:qFormat/>
@@ -11526,7 +11549,7 @@
       <w:jc w:val="center"/>
     </w:pPr>
   </w:style>
-  <w:style w:type="paragraph" w:customStyle="1" w:styleId="Abstract">
+  <w:style w:customStyle="1" w:styleId="Abstract" w:type="paragraph">
     <w:name w:val="Abstract"/>
     <w:basedOn w:val="Standard"/>
     <w:next w:val="Textkrper"/>
@@ -11535,23 +11558,23 @@
     <w:pPr>
       <w:keepNext/>
       <w:keepLines/>
-      <w:spacing w:before="300" w:after="300"/>
+      <w:spacing w:after="300" w:before="300"/>
     </w:pPr>
     <w:rPr>
       <w:szCs w:val="20"/>
     </w:rPr>
   </w:style>
-  <w:style w:type="paragraph" w:styleId="Literaturverzeichnis">
+  <w:style w:styleId="Literaturverzeichnis" w:type="paragraph">
     <w:name w:val="Bibliography"/>
     <w:aliases w:val="refs"/>
     <w:basedOn w:val="Standard"/>
     <w:qFormat/>
     <w:rsid w:val="00572FF5"/>
     <w:pPr>
-      <w:ind w:left="680" w:hanging="680"/>
+      <w:ind w:hanging="680" w:left="680"/>
     </w:pPr>
   </w:style>
-  <w:style w:type="paragraph" w:styleId="Blocktext">
+  <w:style w:styleId="Blocktext" w:type="paragraph">
     <w:name w:val="Block Text"/>
     <w:basedOn w:val="Textkrper"/>
     <w:next w:val="Textkrper"/>
@@ -11559,16 +11582,16 @@
     <w:unhideWhenUsed/>
     <w:qFormat/>
     <w:pPr>
-      <w:spacing w:before="100" w:after="100"/>
+      <w:spacing w:after="100" w:before="100"/>
     </w:pPr>
     <w:rPr>
-      <w:rFonts w:asciiTheme="majorHAnsi" w:eastAsiaTheme="majorEastAsia" w:hAnsiTheme="majorHAnsi" w:cstheme="majorBidi"/>
+      <w:rFonts w:asciiTheme="majorHAnsi" w:cstheme="majorBidi" w:eastAsiaTheme="majorEastAsia" w:hAnsiTheme="majorHAnsi"/>
       <w:bCs/>
       <w:sz w:val="20"/>
       <w:szCs w:val="20"/>
     </w:rPr>
   </w:style>
-  <w:style w:type="paragraph" w:styleId="Funotentext">
+  <w:style w:styleId="Funotentext" w:type="paragraph">
     <w:name w:val="footnote text"/>
     <w:basedOn w:val="Standard"/>
     <w:uiPriority w:val="9"/>
@@ -11579,7 +11602,7 @@
       <w:spacing w:before="0"/>
     </w:pPr>
   </w:style>
-  <w:style w:type="table" w:customStyle="1" w:styleId="Table">
+  <w:style w:customStyle="1" w:styleId="Table" w:type="table">
     <w:name w:val="Table"/>
     <w:basedOn w:val="NormaleTabelle"/>
     <w:uiPriority w:val="99"/>
@@ -11592,8 +11615,8 @@
     </w:rPr>
     <w:tblPr>
       <w:tblBorders>
-        <w:top w:val="single" w:sz="12" w:space="0" w:color="auto"/>
-        <w:bottom w:val="single" w:sz="4" w:space="0" w:color="auto"/>
+        <w:top w:color="auto" w:space="0" w:sz="12" w:val="single"/>
+        <w:bottom w:color="auto" w:space="0" w:sz="4" w:val="single"/>
       </w:tblBorders>
     </w:tblPr>
     <w:tcPr>
@@ -11603,8 +11626,8 @@
       <w:tblPr/>
       <w:tcPr>
         <w:tcBorders>
-          <w:top w:val="single" w:sz="8" w:space="0" w:color="auto"/>
-          <w:bottom w:val="single" w:sz="4" w:space="0" w:color="auto"/>
+          <w:top w:color="auto" w:space="0" w:sz="8" w:val="single"/>
+          <w:bottom w:color="auto" w:space="0" w:sz="4" w:val="single"/>
         </w:tcBorders>
       </w:tcPr>
     </w:tblStylePr>
@@ -11612,12 +11635,12 @@
       <w:tblPr/>
       <w:tcPr>
         <w:tcBorders>
-          <w:bottom w:val="single" w:sz="4" w:space="0" w:color="auto"/>
+          <w:bottom w:color="auto" w:space="0" w:sz="4" w:val="single"/>
         </w:tcBorders>
       </w:tcPr>
     </w:tblStylePr>
   </w:style>
-  <w:style w:type="paragraph" w:customStyle="1" w:styleId="DefinitionTerm">
+  <w:style w:customStyle="1" w:styleId="DefinitionTerm" w:type="paragraph">
     <w:name w:val="Definition Term"/>
     <w:basedOn w:val="Standard"/>
     <w:next w:val="Definition"/>
@@ -11630,11 +11653,11 @@
       <w:b/>
     </w:rPr>
   </w:style>
-  <w:style w:type="paragraph" w:customStyle="1" w:styleId="Definition">
+  <w:style w:customStyle="1" w:styleId="Definition" w:type="paragraph">
     <w:name w:val="Definition"/>
     <w:basedOn w:val="Standard"/>
   </w:style>
-  <w:style w:type="paragraph" w:styleId="Beschriftung">
+  <w:style w:styleId="Beschriftung" w:type="paragraph">
     <w:name w:val="caption"/>
     <w:basedOn w:val="Standard"/>
     <w:link w:val="BeschriftungZchn"/>
@@ -11645,7 +11668,7 @@
       <w:i/>
     </w:rPr>
   </w:style>
-  <w:style w:type="paragraph" w:customStyle="1" w:styleId="TableCaption">
+  <w:style w:customStyle="1" w:styleId="TableCaption" w:type="paragraph">
     <w:name w:val="Table Caption"/>
     <w:basedOn w:val="Beschriftung"/>
     <w:rsid w:val="00006D3F"/>
@@ -11653,7 +11676,7 @@
       <w:keepNext/>
     </w:pPr>
   </w:style>
-  <w:style w:type="paragraph" w:customStyle="1" w:styleId="ImageCaption">
+  <w:style w:customStyle="1" w:styleId="ImageCaption" w:type="paragraph">
     <w:name w:val="Image Caption"/>
     <w:basedOn w:val="Beschriftung"/>
     <w:rsid w:val="00421B26"/>
@@ -11661,23 +11684,23 @@
       <w:i w:val="0"/>
     </w:rPr>
   </w:style>
-  <w:style w:type="paragraph" w:customStyle="1" w:styleId="Figure">
+  <w:style w:customStyle="1" w:styleId="Figure" w:type="paragraph">
     <w:name w:val="Figure"/>
     <w:basedOn w:val="Standard"/>
   </w:style>
-  <w:style w:type="paragraph" w:customStyle="1" w:styleId="CaptionedFigure">
+  <w:style w:customStyle="1" w:styleId="CaptionedFigure" w:type="paragraph">
     <w:name w:val="Captioned Figure"/>
     <w:basedOn w:val="Figure"/>
     <w:pPr>
       <w:keepNext/>
     </w:pPr>
   </w:style>
-  <w:style w:type="character" w:customStyle="1" w:styleId="BeschriftungZchn">
+  <w:style w:customStyle="1" w:styleId="BeschriftungZchn" w:type="character">
     <w:name w:val="Beschriftung Zchn"/>
     <w:basedOn w:val="Absatz-Standardschriftart"/>
     <w:link w:val="Beschriftung"/>
   </w:style>
-  <w:style w:type="character" w:customStyle="1" w:styleId="VerbatimChar">
+  <w:style w:customStyle="1" w:styleId="VerbatimChar" w:type="character">
     <w:name w:val="Verbatim Char"/>
     <w:basedOn w:val="BeschriftungZchn"/>
     <w:link w:val="SourceCode"/>
@@ -11686,21 +11709,21 @@
       <w:sz w:val="22"/>
     </w:rPr>
   </w:style>
-  <w:style w:type="character" w:styleId="Funotenzeichen">
+  <w:style w:styleId="Funotenzeichen" w:type="character">
     <w:name w:val="footnote reference"/>
     <w:basedOn w:val="BeschriftungZchn"/>
     <w:rPr>
       <w:vertAlign w:val="superscript"/>
     </w:rPr>
   </w:style>
-  <w:style w:type="character" w:styleId="Hyperlink">
+  <w:style w:styleId="Hyperlink" w:type="character">
     <w:name w:val="Hyperlink"/>
     <w:basedOn w:val="BeschriftungZchn"/>
     <w:rPr>
-      <w:color w:val="4F81BD" w:themeColor="accent1"/>
+      <w:color w:themeColor="accent1" w:val="4F81BD"/>
     </w:rPr>
   </w:style>
-  <w:style w:type="paragraph" w:styleId="Inhaltsverzeichnisberschrift">
+  <w:style w:styleId="Inhaltsverzeichnisberschrift" w:type="paragraph">
     <w:name w:val="TOC Heading"/>
     <w:basedOn w:val="berschrift1"/>
     <w:next w:val="Textkrper"/>
@@ -11709,23 +11732,23 @@
     <w:qFormat/>
     <w:rsid w:val="00006D3F"/>
     <w:pPr>
-      <w:spacing w:before="240" w:after="240"/>
+      <w:spacing w:after="240" w:before="240"/>
       <w:outlineLvl w:val="9"/>
     </w:pPr>
     <w:rPr>
       <w:bCs w:val="0"/>
     </w:rPr>
   </w:style>
-  <w:style w:type="paragraph" w:customStyle="1" w:styleId="SourceCode">
+  <w:style w:customStyle="1" w:styleId="SourceCode" w:type="paragraph">
     <w:name w:val="Source Code"/>
     <w:basedOn w:val="Standard"/>
     <w:link w:val="VerbatimChar"/>
     <w:pPr>
-      <w:shd w:val="clear" w:color="auto" w:fill="F8F8F8"/>
+      <w:shd w:color="auto" w:fill="F8F8F8" w:val="clear"/>
       <w:wordWrap w:val="0"/>
     </w:pPr>
   </w:style>
-  <w:style w:type="character" w:customStyle="1" w:styleId="KeywordTok">
+  <w:style w:customStyle="1" w:styleId="KeywordTok" w:type="character">
     <w:name w:val="KeywordTok"/>
     <w:basedOn w:val="VerbatimChar"/>
     <w:rPr>
@@ -11733,119 +11756,119 @@
       <w:b/>
       <w:color w:val="204A87"/>
       <w:sz w:val="22"/>
-      <w:shd w:val="clear" w:color="auto" w:fill="F8F8F8"/>
+      <w:shd w:color="auto" w:fill="F8F8F8" w:val="clear"/>
     </w:rPr>
   </w:style>
-  <w:style w:type="character" w:customStyle="1" w:styleId="DataTypeTok">
+  <w:style w:customStyle="1" w:styleId="DataTypeTok" w:type="character">
     <w:name w:val="DataTypeTok"/>
     <w:basedOn w:val="VerbatimChar"/>
     <w:rPr>
       <w:rFonts w:ascii="Consolas" w:hAnsi="Consolas"/>
       <w:color w:val="204A87"/>
       <w:sz w:val="22"/>
-      <w:shd w:val="clear" w:color="auto" w:fill="F8F8F8"/>
+      <w:shd w:color="auto" w:fill="F8F8F8" w:val="clear"/>
     </w:rPr>
   </w:style>
-  <w:style w:type="character" w:customStyle="1" w:styleId="DecValTok">
+  <w:style w:customStyle="1" w:styleId="DecValTok" w:type="character">
     <w:name w:val="DecValTok"/>
     <w:basedOn w:val="VerbatimChar"/>
     <w:rPr>
       <w:rFonts w:ascii="Consolas" w:hAnsi="Consolas"/>
       <w:color w:val="0000CF"/>
       <w:sz w:val="22"/>
-      <w:shd w:val="clear" w:color="auto" w:fill="F8F8F8"/>
+      <w:shd w:color="auto" w:fill="F8F8F8" w:val="clear"/>
     </w:rPr>
   </w:style>
-  <w:style w:type="character" w:customStyle="1" w:styleId="BaseNTok">
+  <w:style w:customStyle="1" w:styleId="BaseNTok" w:type="character">
     <w:name w:val="BaseNTok"/>
     <w:basedOn w:val="VerbatimChar"/>
     <w:rPr>
       <w:rFonts w:ascii="Consolas" w:hAnsi="Consolas"/>
       <w:color w:val="0000CF"/>
       <w:sz w:val="22"/>
-      <w:shd w:val="clear" w:color="auto" w:fill="F8F8F8"/>
+      <w:shd w:color="auto" w:fill="F8F8F8" w:val="clear"/>
     </w:rPr>
   </w:style>
-  <w:style w:type="character" w:customStyle="1" w:styleId="FloatTok">
+  <w:style w:customStyle="1" w:styleId="FloatTok" w:type="character">
     <w:name w:val="FloatTok"/>
     <w:basedOn w:val="VerbatimChar"/>
     <w:rPr>
       <w:rFonts w:ascii="Consolas" w:hAnsi="Consolas"/>
       <w:color w:val="0000CF"/>
       <w:sz w:val="22"/>
-      <w:shd w:val="clear" w:color="auto" w:fill="F8F8F8"/>
+      <w:shd w:color="auto" w:fill="F8F8F8" w:val="clear"/>
     </w:rPr>
   </w:style>
-  <w:style w:type="character" w:customStyle="1" w:styleId="ConstantTok">
+  <w:style w:customStyle="1" w:styleId="ConstantTok" w:type="character">
     <w:name w:val="ConstantTok"/>
     <w:basedOn w:val="VerbatimChar"/>
     <w:rPr>
       <w:rFonts w:ascii="Consolas" w:hAnsi="Consolas"/>
       <w:color w:val="000000"/>
       <w:sz w:val="22"/>
-      <w:shd w:val="clear" w:color="auto" w:fill="F8F8F8"/>
+      <w:shd w:color="auto" w:fill="F8F8F8" w:val="clear"/>
     </w:rPr>
   </w:style>
-  <w:style w:type="character" w:customStyle="1" w:styleId="CharTok">
+  <w:style w:customStyle="1" w:styleId="CharTok" w:type="character">
     <w:name w:val="CharTok"/>
     <w:basedOn w:val="VerbatimChar"/>
     <w:rPr>
       <w:rFonts w:ascii="Consolas" w:hAnsi="Consolas"/>
       <w:color w:val="4E9A06"/>
       <w:sz w:val="22"/>
-      <w:shd w:val="clear" w:color="auto" w:fill="F8F8F8"/>
+      <w:shd w:color="auto" w:fill="F8F8F8" w:val="clear"/>
     </w:rPr>
   </w:style>
-  <w:style w:type="character" w:customStyle="1" w:styleId="SpecialCharTok">
+  <w:style w:customStyle="1" w:styleId="SpecialCharTok" w:type="character">
     <w:name w:val="SpecialCharTok"/>
     <w:basedOn w:val="VerbatimChar"/>
     <w:rPr>
       <w:rFonts w:ascii="Consolas" w:hAnsi="Consolas"/>
       <w:color w:val="000000"/>
       <w:sz w:val="22"/>
-      <w:shd w:val="clear" w:color="auto" w:fill="F8F8F8"/>
+      <w:shd w:color="auto" w:fill="F8F8F8" w:val="clear"/>
     </w:rPr>
   </w:style>
-  <w:style w:type="character" w:customStyle="1" w:styleId="StringTok">
+  <w:style w:customStyle="1" w:styleId="StringTok" w:type="character">
     <w:name w:val="StringTok"/>
     <w:basedOn w:val="VerbatimChar"/>
     <w:rPr>
       <w:rFonts w:ascii="Consolas" w:hAnsi="Consolas"/>
       <w:color w:val="4E9A06"/>
       <w:sz w:val="22"/>
-      <w:shd w:val="clear" w:color="auto" w:fill="F8F8F8"/>
+      <w:shd w:color="auto" w:fill="F8F8F8" w:val="clear"/>
     </w:rPr>
   </w:style>
-  <w:style w:type="character" w:customStyle="1" w:styleId="VerbatimStringTok">
+  <w:style w:customStyle="1" w:styleId="VerbatimStringTok" w:type="character">
     <w:name w:val="VerbatimStringTok"/>
     <w:basedOn w:val="VerbatimChar"/>
     <w:rPr>
       <w:rFonts w:ascii="Consolas" w:hAnsi="Consolas"/>
       <w:color w:val="4E9A06"/>
       <w:sz w:val="22"/>
-      <w:shd w:val="clear" w:color="auto" w:fill="F8F8F8"/>
+      <w:shd w:color="auto" w:fill="F8F8F8" w:val="clear"/>
     </w:rPr>
   </w:style>
-  <w:style w:type="character" w:customStyle="1" w:styleId="SpecialStringTok">
+  <w:style w:customStyle="1" w:styleId="SpecialStringTok" w:type="character">
     <w:name w:val="SpecialStringTok"/>
     <w:basedOn w:val="VerbatimChar"/>
     <w:rPr>
       <w:rFonts w:ascii="Consolas" w:hAnsi="Consolas"/>
       <w:color w:val="4E9A06"/>
       <w:sz w:val="22"/>
-      <w:shd w:val="clear" w:color="auto" w:fill="F8F8F8"/>
+      <w:shd w:color="auto" w:fill="F8F8F8" w:val="clear"/>
     </w:rPr>
   </w:style>
-  <w:style w:type="character" w:customStyle="1" w:styleId="ImportTok">
+  <w:style w:customStyle="1" w:styleId="ImportTok" w:type="character">
     <w:name w:val="ImportTok"/>
     <w:basedOn w:val="VerbatimChar"/>
     <w:rPr>
       <w:rFonts w:ascii="Consolas" w:hAnsi="Consolas"/>
       <w:sz w:val="22"/>
-      <w:shd w:val="clear" w:color="auto" w:fill="F8F8F8"/>
+      <w:shd w:color="auto" w:fill="F8F8F8" w:val="clear"/>
     </w:rPr>
   </w:style>
-  <w:style w:type="character" w:customStyle="1" w:styleId="CommentTok">
+  <w:style w:customStyle="1" w:styleId="CommentTok" w:type="character">
     <w:name w:val="CommentTok"/>
     <w:basedOn w:val="VerbatimChar"/>
     <w:rPr>
@@ -11853,10 +11876,10 @@
       <w:i/>
       <w:color w:val="8F5902"/>
       <w:sz w:val="22"/>
-      <w:shd w:val="clear" w:color="auto" w:fill="F8F8F8"/>
+      <w:shd w:color="auto" w:fill="F8F8F8" w:val="clear"/>
     </w:rPr>
   </w:style>
-  <w:style w:type="character" w:customStyle="1" w:styleId="DocumentationTok">
+  <w:style w:customStyle="1" w:styleId="DocumentationTok" w:type="character">
     <w:name w:val="DocumentationTok"/>
     <w:basedOn w:val="VerbatimChar"/>
     <w:rPr>
@@ -11865,10 +11888,10 @@
       <w:i/>
       <w:color w:val="8F5902"/>
       <w:sz w:val="22"/>
-      <w:shd w:val="clear" w:color="auto" w:fill="F8F8F8"/>
+      <w:shd w:color="auto" w:fill="F8F8F8" w:val="clear"/>
     </w:rPr>
   </w:style>
-  <w:style w:type="character" w:customStyle="1" w:styleId="AnnotationTok">
+  <w:style w:customStyle="1" w:styleId="AnnotationTok" w:type="character">
     <w:name w:val="AnnotationTok"/>
     <w:basedOn w:val="VerbatimChar"/>
     <w:rPr>
@@ -11877,10 +11900,10 @@
       <w:i/>
       <w:color w:val="8F5902"/>
       <w:sz w:val="22"/>
-      <w:shd w:val="clear" w:color="auto" w:fill="F8F8F8"/>
+      <w:shd w:color="auto" w:fill="F8F8F8" w:val="clear"/>
     </w:rPr>
   </w:style>
-  <w:style w:type="character" w:customStyle="1" w:styleId="CommentVarTok">
+  <w:style w:customStyle="1" w:styleId="CommentVarTok" w:type="character">
     <w:name w:val="CommentVarTok"/>
     <w:basedOn w:val="VerbatimChar"/>
     <w:rPr>
@@ -11889,40 +11912,40 @@
       <w:i/>
       <w:color w:val="8F5902"/>
       <w:sz w:val="22"/>
-      <w:shd w:val="clear" w:color="auto" w:fill="F8F8F8"/>
+      <w:shd w:color="auto" w:fill="F8F8F8" w:val="clear"/>
     </w:rPr>
   </w:style>
-  <w:style w:type="character" w:customStyle="1" w:styleId="OtherTok">
+  <w:style w:customStyle="1" w:styleId="OtherTok" w:type="character">
     <w:name w:val="OtherTok"/>
     <w:basedOn w:val="VerbatimChar"/>
     <w:rPr>
       <w:rFonts w:ascii="Consolas" w:hAnsi="Consolas"/>
       <w:color w:val="8F5902"/>
       <w:sz w:val="22"/>
-      <w:shd w:val="clear" w:color="auto" w:fill="F8F8F8"/>
+      <w:shd w:color="auto" w:fill="F8F8F8" w:val="clear"/>
     </w:rPr>
   </w:style>
-  <w:style w:type="character" w:customStyle="1" w:styleId="FunctionTok">
+  <w:style w:customStyle="1" w:styleId="FunctionTok" w:type="character">
     <w:name w:val="FunctionTok"/>
     <w:basedOn w:val="VerbatimChar"/>
     <w:rPr>
       <w:rFonts w:ascii="Consolas" w:hAnsi="Consolas"/>
       <w:color w:val="000000"/>
       <w:sz w:val="22"/>
-      <w:shd w:val="clear" w:color="auto" w:fill="F8F8F8"/>
+      <w:shd w:color="auto" w:fill="F8F8F8" w:val="clear"/>
     </w:rPr>
   </w:style>
-  <w:style w:type="character" w:customStyle="1" w:styleId="VariableTok">
+  <w:style w:customStyle="1" w:styleId="VariableTok" w:type="character">
     <w:name w:val="VariableTok"/>
     <w:basedOn w:val="VerbatimChar"/>
     <w:rPr>
       <w:rFonts w:ascii="Consolas" w:hAnsi="Consolas"/>
       <w:color w:val="000000"/>
       <w:sz w:val="22"/>
-      <w:shd w:val="clear" w:color="auto" w:fill="F8F8F8"/>
+      <w:shd w:color="auto" w:fill="F8F8F8" w:val="clear"/>
     </w:rPr>
   </w:style>
-  <w:style w:type="character" w:customStyle="1" w:styleId="ControlFlowTok">
+  <w:style w:customStyle="1" w:styleId="ControlFlowTok" w:type="character">
     <w:name w:val="ControlFlowTok"/>
     <w:basedOn w:val="VerbatimChar"/>
     <w:rPr>
@@ -11930,10 +11953,10 @@
       <w:b/>
       <w:color w:val="204A87"/>
       <w:sz w:val="22"/>
-      <w:shd w:val="clear" w:color="auto" w:fill="F8F8F8"/>
+      <w:shd w:color="auto" w:fill="F8F8F8" w:val="clear"/>
     </w:rPr>
   </w:style>
-  <w:style w:type="character" w:customStyle="1" w:styleId="OperatorTok">
+  <w:style w:customStyle="1" w:styleId="OperatorTok" w:type="character">
     <w:name w:val="OperatorTok"/>
     <w:basedOn w:val="VerbatimChar"/>
     <w:rPr>
@@ -11941,28 +11964,28 @@
       <w:b/>
       <w:color w:val="CE5C00"/>
       <w:sz w:val="22"/>
-      <w:shd w:val="clear" w:color="auto" w:fill="F8F8F8"/>
+      <w:shd w:color="auto" w:fill="F8F8F8" w:val="clear"/>
     </w:rPr>
   </w:style>
-  <w:style w:type="character" w:customStyle="1" w:styleId="BuiltInTok">
+  <w:style w:customStyle="1" w:styleId="BuiltInTok" w:type="character">
     <w:name w:val="BuiltInTok"/>
     <w:basedOn w:val="VerbatimChar"/>
     <w:rPr>
       <w:rFonts w:ascii="Consolas" w:hAnsi="Consolas"/>
       <w:sz w:val="22"/>
-      <w:shd w:val="clear" w:color="auto" w:fill="F8F8F8"/>
+      <w:shd w:color="auto" w:fill="F8F8F8" w:val="clear"/>
     </w:rPr>
   </w:style>
-  <w:style w:type="character" w:customStyle="1" w:styleId="ExtensionTok">
+  <w:style w:customStyle="1" w:styleId="ExtensionTok" w:type="character">
     <w:name w:val="ExtensionTok"/>
     <w:basedOn w:val="VerbatimChar"/>
     <w:rPr>
       <w:rFonts w:ascii="Consolas" w:hAnsi="Consolas"/>
       <w:sz w:val="22"/>
-      <w:shd w:val="clear" w:color="auto" w:fill="F8F8F8"/>
+      <w:shd w:color="auto" w:fill="F8F8F8" w:val="clear"/>
     </w:rPr>
   </w:style>
-  <w:style w:type="character" w:customStyle="1" w:styleId="PreprocessorTok">
+  <w:style w:customStyle="1" w:styleId="PreprocessorTok" w:type="character">
     <w:name w:val="PreprocessorTok"/>
     <w:basedOn w:val="VerbatimChar"/>
     <w:rPr>
@@ -11970,29 +11993,29 @@
       <w:i/>
       <w:color w:val="8F5902"/>
       <w:sz w:val="22"/>
-      <w:shd w:val="clear" w:color="auto" w:fill="F8F8F8"/>
+      <w:shd w:color="auto" w:fill="F8F8F8" w:val="clear"/>
     </w:rPr>
   </w:style>
-  <w:style w:type="character" w:customStyle="1" w:styleId="AttributeTok">
+  <w:style w:customStyle="1" w:styleId="AttributeTok" w:type="character">
     <w:name w:val="AttributeTok"/>
     <w:basedOn w:val="VerbatimChar"/>
     <w:rPr>
       <w:rFonts w:ascii="Consolas" w:hAnsi="Consolas"/>
       <w:color w:val="C4A000"/>
       <w:sz w:val="22"/>
-      <w:shd w:val="clear" w:color="auto" w:fill="F8F8F8"/>
+      <w:shd w:color="auto" w:fill="F8F8F8" w:val="clear"/>
     </w:rPr>
   </w:style>
-  <w:style w:type="character" w:customStyle="1" w:styleId="RegionMarkerTok">
+  <w:style w:customStyle="1" w:styleId="RegionMarkerTok" w:type="character">
     <w:name w:val="RegionMarkerTok"/>
     <w:basedOn w:val="VerbatimChar"/>
     <w:rPr>
       <w:rFonts w:ascii="Consolas" w:hAnsi="Consolas"/>
       <w:sz w:val="22"/>
-      <w:shd w:val="clear" w:color="auto" w:fill="F8F8F8"/>
+      <w:shd w:color="auto" w:fill="F8F8F8" w:val="clear"/>
     </w:rPr>
   </w:style>
-  <w:style w:type="character" w:customStyle="1" w:styleId="InformationTok">
+  <w:style w:customStyle="1" w:styleId="InformationTok" w:type="character">
     <w:name w:val="InformationTok"/>
     <w:basedOn w:val="VerbatimChar"/>
     <w:rPr>
@@ -12001,10 +12024,10 @@
       <w:i/>
       <w:color w:val="8F5902"/>
       <w:sz w:val="22"/>
-      <w:shd w:val="clear" w:color="auto" w:fill="F8F8F8"/>
+      <w:shd w:color="auto" w:fill="F8F8F8" w:val="clear"/>
     </w:rPr>
   </w:style>
-  <w:style w:type="character" w:customStyle="1" w:styleId="WarningTok">
+  <w:style w:customStyle="1" w:styleId="WarningTok" w:type="character">
     <w:name w:val="WarningTok"/>
     <w:basedOn w:val="VerbatimChar"/>
     <w:rPr>
@@ -12013,20 +12036,20 @@
       <w:i/>
       <w:color w:val="8F5902"/>
       <w:sz w:val="22"/>
-      <w:shd w:val="clear" w:color="auto" w:fill="F8F8F8"/>
+      <w:shd w:color="auto" w:fill="F8F8F8" w:val="clear"/>
     </w:rPr>
   </w:style>
-  <w:style w:type="character" w:customStyle="1" w:styleId="AlertTok">
+  <w:style w:customStyle="1" w:styleId="AlertTok" w:type="character">
     <w:name w:val="AlertTok"/>
     <w:basedOn w:val="VerbatimChar"/>
     <w:rPr>
       <w:rFonts w:ascii="Consolas" w:hAnsi="Consolas"/>
       <w:color w:val="EF2929"/>
       <w:sz w:val="22"/>
-      <w:shd w:val="clear" w:color="auto" w:fill="F8F8F8"/>
+      <w:shd w:color="auto" w:fill="F8F8F8" w:val="clear"/>
     </w:rPr>
   </w:style>
-  <w:style w:type="character" w:customStyle="1" w:styleId="ErrorTok">
+  <w:style w:customStyle="1" w:styleId="ErrorTok" w:type="character">
     <w:name w:val="ErrorTok"/>
     <w:basedOn w:val="VerbatimChar"/>
     <w:rPr>
@@ -12034,19 +12057,19 @@
       <w:b/>
       <w:color w:val="A40000"/>
       <w:sz w:val="22"/>
-      <w:shd w:val="clear" w:color="auto" w:fill="F8F8F8"/>
+      <w:shd w:color="auto" w:fill="F8F8F8" w:val="clear"/>
     </w:rPr>
   </w:style>
-  <w:style w:type="character" w:customStyle="1" w:styleId="NormalTok">
+  <w:style w:customStyle="1" w:styleId="NormalTok" w:type="character">
     <w:name w:val="NormalTok"/>
     <w:basedOn w:val="VerbatimChar"/>
     <w:rPr>
       <w:rFonts w:ascii="Consolas" w:hAnsi="Consolas"/>
       <w:sz w:val="22"/>
-      <w:shd w:val="clear" w:color="auto" w:fill="F8F8F8"/>
+      <w:shd w:color="auto" w:fill="F8F8F8" w:val="clear"/>
     </w:rPr>
   </w:style>
-  <w:style w:type="paragraph" w:styleId="Kopfzeile">
+  <w:style w:styleId="Kopfzeile" w:type="paragraph">
     <w:name w:val="header"/>
     <w:basedOn w:val="Standard"/>
     <w:link w:val="KopfzeileZchn"/>
@@ -12055,20 +12078,20 @@
     <w:rsid w:val="00AF36ED"/>
     <w:pPr>
       <w:tabs>
-        <w:tab w:val="center" w:pos="4536"/>
-        <w:tab w:val="right" w:pos="9072"/>
+        <w:tab w:pos="4536" w:val="center"/>
+        <w:tab w:pos="9072" w:val="right"/>
       </w:tabs>
       <w:spacing w:after="0"/>
     </w:pPr>
   </w:style>
-  <w:style w:type="character" w:customStyle="1" w:styleId="KopfzeileZchn">
+  <w:style w:customStyle="1" w:styleId="KopfzeileZchn" w:type="character">
     <w:name w:val="Kopfzeile Zchn"/>
     <w:basedOn w:val="Absatz-Standardschriftart"/>
     <w:link w:val="Kopfzeile"/>
     <w:uiPriority w:val="99"/>
     <w:rsid w:val="00AF36ED"/>
   </w:style>
-  <w:style w:type="paragraph" w:styleId="Fuzeile">
+  <w:style w:styleId="Fuzeile" w:type="paragraph">
     <w:name w:val="footer"/>
     <w:basedOn w:val="Standard"/>
     <w:link w:val="FuzeileZchn"/>
@@ -12076,26 +12099,26 @@
     <w:rsid w:val="00AF36ED"/>
     <w:pPr>
       <w:tabs>
-        <w:tab w:val="center" w:pos="4536"/>
-        <w:tab w:val="right" w:pos="9072"/>
+        <w:tab w:pos="4536" w:val="center"/>
+        <w:tab w:pos="9072" w:val="right"/>
       </w:tabs>
       <w:spacing w:after="0"/>
     </w:pPr>
   </w:style>
-  <w:style w:type="character" w:customStyle="1" w:styleId="FuzeileZchn">
+  <w:style w:customStyle="1" w:styleId="FuzeileZchn" w:type="character">
     <w:name w:val="Fußzeile Zchn"/>
     <w:basedOn w:val="Absatz-Standardschriftart"/>
     <w:link w:val="Fuzeile"/>
     <w:rsid w:val="00AF36ED"/>
   </w:style>
-  <w:style w:type="character" w:styleId="Seitenzahl">
+  <w:style w:styleId="Seitenzahl" w:type="character">
     <w:name w:val="page number"/>
     <w:basedOn w:val="Absatz-Standardschriftart"/>
     <w:semiHidden/>
     <w:unhideWhenUsed/>
     <w:rsid w:val="00AF36ED"/>
   </w:style>
-  <w:style w:type="paragraph" w:customStyle="1" w:styleId="h1-pagebreak">
+  <w:style w:customStyle="1" w:styleId="h1-pagebreak" w:type="paragraph">
     <w:name w:val="h1-pagebreak"/>
     <w:basedOn w:val="berschrift1"/>
     <w:qFormat/>
@@ -12107,7 +12130,7 @@
       <w:b w:val="0"/>
     </w:rPr>
   </w:style>
-  <w:style w:type="character" w:customStyle="1" w:styleId="TextkrperZchn">
+  <w:style w:customStyle="1" w:styleId="TextkrperZchn" w:type="character">
     <w:name w:val="Textkörper Zchn"/>
     <w:basedOn w:val="Absatz-Standardschriftart"/>
     <w:link w:val="Textkrper"/>
@@ -12116,7 +12139,7 @@
       <w:rFonts w:ascii="Times New Roman" w:hAnsi="Times New Roman"/>
     </w:rPr>
   </w:style>
-  <w:style w:type="table" w:styleId="Tabellenraster">
+  <w:style w:styleId="Tabellenraster" w:type="table">
     <w:name w:val="Table Grid"/>
     <w:basedOn w:val="NormaleTabelle"/>
     <w:rsid w:val="00006D3F"/>
@@ -12125,16 +12148,16 @@
     </w:pPr>
     <w:tblPr>
       <w:tblBorders>
-        <w:top w:val="single" w:sz="4" w:space="0" w:color="auto"/>
-        <w:left w:val="single" w:sz="4" w:space="0" w:color="auto"/>
-        <w:bottom w:val="single" w:sz="4" w:space="0" w:color="auto"/>
-        <w:right w:val="single" w:sz="4" w:space="0" w:color="auto"/>
-        <w:insideH w:val="single" w:sz="4" w:space="0" w:color="auto"/>
-        <w:insideV w:val="single" w:sz="4" w:space="0" w:color="auto"/>
+        <w:top w:color="auto" w:space="0" w:sz="4" w:val="single"/>
+        <w:left w:color="auto" w:space="0" w:sz="4" w:val="single"/>
+        <w:bottom w:color="auto" w:space="0" w:sz="4" w:val="single"/>
+        <w:right w:color="auto" w:space="0" w:sz="4" w:val="single"/>
+        <w:insideH w:color="auto" w:space="0" w:sz="4" w:val="single"/>
+        <w:insideV w:color="auto" w:space="0" w:sz="4" w:val="single"/>
       </w:tblBorders>
     </w:tblPr>
   </w:style>
-  <w:style w:type="table" w:styleId="Gitternetztabelle1hell">
+  <w:style w:styleId="Gitternetztabelle1hell" w:type="table">
     <w:name w:val="Grid Table 1 Light"/>
     <w:basedOn w:val="NormaleTabelle"/>
     <w:rsid w:val="00006D3F"/>
@@ -12145,12 +12168,12 @@
       <w:tblStyleRowBandSize w:val="1"/>
       <w:tblStyleColBandSize w:val="1"/>
       <w:tblBorders>
-        <w:top w:val="single" w:sz="4" w:space="0" w:color="999999" w:themeColor="text1" w:themeTint="66"/>
-        <w:left w:val="single" w:sz="4" w:space="0" w:color="999999" w:themeColor="text1" w:themeTint="66"/>
-        <w:bottom w:val="single" w:sz="4" w:space="0" w:color="999999" w:themeColor="text1" w:themeTint="66"/>
-        <w:right w:val="single" w:sz="4" w:space="0" w:color="999999" w:themeColor="text1" w:themeTint="66"/>
-        <w:insideH w:val="single" w:sz="4" w:space="0" w:color="999999" w:themeColor="text1" w:themeTint="66"/>
-        <w:insideV w:val="single" w:sz="4" w:space="0" w:color="999999" w:themeColor="text1" w:themeTint="66"/>
+        <w:top w:color="999999" w:space="0" w:sz="4" w:themeColor="text1" w:themeTint="66" w:val="single"/>
+        <w:left w:color="999999" w:space="0" w:sz="4" w:themeColor="text1" w:themeTint="66" w:val="single"/>
+        <w:bottom w:color="999999" w:space="0" w:sz="4" w:themeColor="text1" w:themeTint="66" w:val="single"/>
+        <w:right w:color="999999" w:space="0" w:sz="4" w:themeColor="text1" w:themeTint="66" w:val="single"/>
+        <w:insideH w:color="999999" w:space="0" w:sz="4" w:themeColor="text1" w:themeTint="66" w:val="single"/>
+        <w:insideV w:color="999999" w:space="0" w:sz="4" w:themeColor="text1" w:themeTint="66" w:val="single"/>
       </w:tblBorders>
     </w:tblPr>
     <w:tblStylePr w:type="firstRow">
@@ -12161,7 +12184,7 @@
       <w:tblPr/>
       <w:tcPr>
         <w:tcBorders>
-          <w:bottom w:val="single" w:sz="12" w:space="0" w:color="666666" w:themeColor="text1" w:themeTint="99"/>
+          <w:bottom w:color="666666" w:space="0" w:sz="12" w:themeColor="text1" w:themeTint="99" w:val="single"/>
         </w:tcBorders>
       </w:tcPr>
     </w:tblStylePr>
@@ -12173,7 +12196,7 @@
       <w:tblPr/>
       <w:tcPr>
         <w:tcBorders>
-          <w:top w:val="double" w:sz="2" w:space="0" w:color="666666" w:themeColor="text1" w:themeTint="99"/>
+          <w:top w:color="666666" w:space="0" w:sz="2" w:themeColor="text1" w:themeTint="99" w:val="double"/>
         </w:tcBorders>
       </w:tcPr>
     </w:tblStylePr>
@@ -12190,7 +12213,7 @@
       </w:rPr>
     </w:tblStylePr>
   </w:style>
-  <w:style w:type="table" w:styleId="EinfacheTabelle2">
+  <w:style w:styleId="EinfacheTabelle2" w:type="table">
     <w:name w:val="Plain Table 2"/>
     <w:basedOn w:val="NormaleTabelle"/>
     <w:rsid w:val="00006D3F"/>
@@ -12201,8 +12224,8 @@
       <w:tblStyleRowBandSize w:val="1"/>
       <w:tblStyleColBandSize w:val="1"/>
       <w:tblBorders>
-        <w:top w:val="single" w:sz="4" w:space="0" w:color="7F7F7F" w:themeColor="text1" w:themeTint="80"/>
-        <w:bottom w:val="single" w:sz="4" w:space="0" w:color="7F7F7F" w:themeColor="text1" w:themeTint="80"/>
+        <w:top w:color="7F7F7F" w:space="0" w:sz="4" w:themeColor="text1" w:themeTint="80" w:val="single"/>
+        <w:bottom w:color="7F7F7F" w:space="0" w:sz="4" w:themeColor="text1" w:themeTint="80" w:val="single"/>
       </w:tblBorders>
     </w:tblPr>
     <w:tblStylePr w:type="firstRow">
@@ -12213,7 +12236,7 @@
       <w:tblPr/>
       <w:tcPr>
         <w:tcBorders>
-          <w:bottom w:val="single" w:sz="4" w:space="0" w:color="7F7F7F" w:themeColor="text1" w:themeTint="80"/>
+          <w:bottom w:color="7F7F7F" w:space="0" w:sz="4" w:themeColor="text1" w:themeTint="80" w:val="single"/>
         </w:tcBorders>
       </w:tcPr>
     </w:tblStylePr>
@@ -12225,7 +12248,7 @@
       <w:tblPr/>
       <w:tcPr>
         <w:tcBorders>
-          <w:top w:val="single" w:sz="4" w:space="0" w:color="7F7F7F" w:themeColor="text1" w:themeTint="80"/>
+          <w:top w:color="7F7F7F" w:space="0" w:sz="4" w:themeColor="text1" w:themeTint="80" w:val="single"/>
         </w:tcBorders>
       </w:tcPr>
     </w:tblStylePr>
@@ -12245,8 +12268,8 @@
       <w:tblPr/>
       <w:tcPr>
         <w:tcBorders>
-          <w:left w:val="single" w:sz="4" w:space="0" w:color="7F7F7F" w:themeColor="text1" w:themeTint="80"/>
-          <w:right w:val="single" w:sz="4" w:space="0" w:color="7F7F7F" w:themeColor="text1" w:themeTint="80"/>
+          <w:left w:color="7F7F7F" w:space="0" w:sz="4" w:themeColor="text1" w:themeTint="80" w:val="single"/>
+          <w:right w:color="7F7F7F" w:space="0" w:sz="4" w:themeColor="text1" w:themeTint="80" w:val="single"/>
         </w:tcBorders>
       </w:tcPr>
     </w:tblStylePr>
@@ -12254,8 +12277,8 @@
       <w:tblPr/>
       <w:tcPr>
         <w:tcBorders>
-          <w:left w:val="single" w:sz="4" w:space="0" w:color="7F7F7F" w:themeColor="text1" w:themeTint="80"/>
-          <w:right w:val="single" w:sz="4" w:space="0" w:color="7F7F7F" w:themeColor="text1" w:themeTint="80"/>
+          <w:left w:color="7F7F7F" w:space="0" w:sz="4" w:themeColor="text1" w:themeTint="80" w:val="single"/>
+          <w:right w:color="7F7F7F" w:space="0" w:sz="4" w:themeColor="text1" w:themeTint="80" w:val="single"/>
         </w:tcBorders>
       </w:tcPr>
     </w:tblStylePr>
@@ -12263,13 +12286,13 @@
       <w:tblPr/>
       <w:tcPr>
         <w:tcBorders>
-          <w:top w:val="single" w:sz="4" w:space="0" w:color="7F7F7F" w:themeColor="text1" w:themeTint="80"/>
-          <w:bottom w:val="single" w:sz="4" w:space="0" w:color="7F7F7F" w:themeColor="text1" w:themeTint="80"/>
+          <w:top w:color="7F7F7F" w:space="0" w:sz="4" w:themeColor="text1" w:themeTint="80" w:val="single"/>
+          <w:bottom w:color="7F7F7F" w:space="0" w:sz="4" w:themeColor="text1" w:themeTint="80" w:val="single"/>
         </w:tcBorders>
       </w:tcPr>
     </w:tblStylePr>
   </w:style>
-  <w:style w:type="table" w:styleId="EinfacheTabelle1">
+  <w:style w:styleId="EinfacheTabelle1" w:type="table">
     <w:name w:val="Plain Table 1"/>
     <w:basedOn w:val="NormaleTabelle"/>
     <w:rsid w:val="00006D3F"/>
@@ -12280,12 +12303,12 @@
       <w:tblStyleRowBandSize w:val="1"/>
       <w:tblStyleColBandSize w:val="1"/>
       <w:tblBorders>
-        <w:top w:val="single" w:sz="4" w:space="0" w:color="BFBFBF" w:themeColor="background1" w:themeShade="BF"/>
-        <w:left w:val="single" w:sz="4" w:space="0" w:color="BFBFBF" w:themeColor="background1" w:themeShade="BF"/>
-        <w:bottom w:val="single" w:sz="4" w:space="0" w:color="BFBFBF" w:themeColor="background1" w:themeShade="BF"/>
-        <w:right w:val="single" w:sz="4" w:space="0" w:color="BFBFBF" w:themeColor="background1" w:themeShade="BF"/>
-        <w:insideH w:val="single" w:sz="4" w:space="0" w:color="BFBFBF" w:themeColor="background1" w:themeShade="BF"/>
-        <w:insideV w:val="single" w:sz="4" w:space="0" w:color="BFBFBF" w:themeColor="background1" w:themeShade="BF"/>
+        <w:top w:color="BFBFBF" w:space="0" w:sz="4" w:themeColor="background1" w:themeShade="BF" w:val="single"/>
+        <w:left w:color="BFBFBF" w:space="0" w:sz="4" w:themeColor="background1" w:themeShade="BF" w:val="single"/>
+        <w:bottom w:color="BFBFBF" w:space="0" w:sz="4" w:themeColor="background1" w:themeShade="BF" w:val="single"/>
+        <w:right w:color="BFBFBF" w:space="0" w:sz="4" w:themeColor="background1" w:themeShade="BF" w:val="single"/>
+        <w:insideH w:color="BFBFBF" w:space="0" w:sz="4" w:themeColor="background1" w:themeShade="BF" w:val="single"/>
+        <w:insideV w:color="BFBFBF" w:space="0" w:sz="4" w:themeColor="background1" w:themeShade="BF" w:val="single"/>
       </w:tblBorders>
     </w:tblPr>
     <w:tblStylePr w:type="firstRow">
@@ -12302,7 +12325,7 @@
       <w:tblPr/>
       <w:tcPr>
         <w:tcBorders>
-          <w:top w:val="double" w:sz="4" w:space="0" w:color="BFBFBF" w:themeColor="background1" w:themeShade="BF"/>
+          <w:top w:color="BFBFBF" w:space="0" w:sz="4" w:themeColor="background1" w:themeShade="BF" w:val="double"/>
         </w:tcBorders>
       </w:tcPr>
     </w:tblStylePr>
@@ -12321,17 +12344,17 @@
     <w:tblStylePr w:type="band1Vert">
       <w:tblPr/>
       <w:tcPr>
-        <w:shd w:val="clear" w:color="auto" w:fill="F2F2F2" w:themeFill="background1" w:themeFillShade="F2"/>
+        <w:shd w:color="auto" w:fill="F2F2F2" w:themeFill="background1" w:themeFillShade="F2" w:val="clear"/>
       </w:tcPr>
     </w:tblStylePr>
     <w:tblStylePr w:type="band1Horz">
       <w:tblPr/>
       <w:tcPr>
-        <w:shd w:val="clear" w:color="auto" w:fill="F2F2F2" w:themeFill="background1" w:themeFillShade="F2"/>
+        <w:shd w:color="auto" w:fill="F2F2F2" w:themeFill="background1" w:themeFillShade="F2" w:val="clear"/>
       </w:tcPr>
     </w:tblStylePr>
   </w:style>
-  <w:style w:type="character" w:styleId="Buchtitel">
+  <w:style w:styleId="Buchtitel" w:type="character">
     <w:name w:val="Book Title"/>
     <w:basedOn w:val="Absatz-Standardschriftart"/>
     <w:rsid w:val="00F14702"/>
@@ -12343,7 +12366,7 @@
       <w:spacing w:val="5"/>
     </w:rPr>
   </w:style>
-  <w:style w:type="paragraph" w:customStyle="1" w:styleId="h1-titlepage">
+  <w:style w:customStyle="1" w:styleId="h1-titlepage" w:type="paragraph">
     <w:name w:val="h1-titlepage"/>
     <w:basedOn w:val="h1-pagebreak"/>
     <w:qFormat/>

</xml_diff>